<commit_message>
Lock in final changes from revisions based on Rob Gould editorial.
</commit_message>
<xml_diff>
--- a/TISEresponseFinal.docx
+++ b/TISEresponseFinal.docx
@@ -5,116 +5,177 @@
     <w:p>
       <w:pPr>
         <w:spacing w:after="0" w:line="240" w:lineRule="auto"/>
-        <w:rPr>
-          <w:rFonts w:ascii="Arial" w:hAnsi="Arial" w:cs="Arial"/>
-          <w:b/>
-          <w:color w:val="222222"/>
-          <w:sz w:val="19"/>
-          <w:szCs w:val="19"/>
-          <w:shd w:val="clear" w:color="auto" w:fill="FFFFFF"/>
-        </w:rPr>
-      </w:pPr>
-      <w:r>
-        <w:rPr>
-          <w:rFonts w:ascii="Arial" w:hAnsi="Arial" w:cs="Arial"/>
-          <w:color w:val="222222"/>
-          <w:sz w:val="19"/>
-          <w:szCs w:val="19"/>
-          <w:shd w:val="clear" w:color="auto" w:fill="FFFFFF"/>
-        </w:rPr>
-        <w:t xml:space="preserve">* </w:t>
-      </w:r>
-      <w:r>
-        <w:rPr>
-          <w:rFonts w:ascii="Arial" w:hAnsi="Arial" w:cs="Arial"/>
-          <w:b/>
-          <w:color w:val="222222"/>
-          <w:sz w:val="19"/>
-          <w:szCs w:val="19"/>
-          <w:shd w:val="clear" w:color="auto" w:fill="FFFFFF"/>
-        </w:rPr>
-        <w:t>Responses in bold</w:t>
-      </w:r>
-    </w:p>
-    <w:p>
-      <w:pPr>
-        <w:spacing w:after="0" w:line="240" w:lineRule="auto"/>
-        <w:rPr>
-          <w:rFonts w:ascii="Arial" w:hAnsi="Arial" w:cs="Arial"/>
-          <w:color w:val="222222"/>
-          <w:sz w:val="19"/>
-          <w:szCs w:val="19"/>
-          <w:shd w:val="clear" w:color="auto" w:fill="FFFFFF"/>
-        </w:rPr>
-      </w:pPr>
-      <w:r>
-        <w:rPr>
-          <w:rFonts w:ascii="Arial" w:hAnsi="Arial" w:cs="Arial"/>
-          <w:color w:val="222222"/>
-          <w:sz w:val="19"/>
-          <w:szCs w:val="19"/>
-        </w:rPr>
-        <w:br/>
-      </w:r>
-      <w:r>
-        <w:rPr>
-          <w:rFonts w:ascii="Arial" w:hAnsi="Arial" w:cs="Arial"/>
-          <w:color w:val="222222"/>
-          <w:sz w:val="19"/>
-          <w:szCs w:val="19"/>
-          <w:shd w:val="clear" w:color="auto" w:fill="FFFFFF"/>
-        </w:rPr>
-        <w:t>Let me begin with a few high level things before moving on.  These high</w:t>
-      </w:r>
-      <w:r>
-        <w:rPr>
-          <w:rFonts w:ascii="Arial" w:hAnsi="Arial" w:cs="Arial"/>
-          <w:color w:val="222222"/>
-          <w:sz w:val="19"/>
-          <w:szCs w:val="19"/>
-        </w:rPr>
-        <w:br/>
-      </w:r>
-      <w:r>
-        <w:rPr>
-          <w:rFonts w:ascii="Arial" w:hAnsi="Arial" w:cs="Arial"/>
-          <w:color w:val="222222"/>
-          <w:sz w:val="19"/>
-          <w:szCs w:val="19"/>
-          <w:shd w:val="clear" w:color="auto" w:fill="FFFFFF"/>
-        </w:rPr>
-        <w:t>level issues are my own opinions that might result in some changes in the</w:t>
-      </w:r>
-      <w:r>
-        <w:rPr>
-          <w:rFonts w:ascii="Arial" w:hAnsi="Arial" w:cs="Arial"/>
-          <w:color w:val="222222"/>
-          <w:sz w:val="19"/>
-          <w:szCs w:val="19"/>
-        </w:rPr>
-        <w:br/>
-      </w:r>
-      <w:r>
-        <w:rPr>
-          <w:rFonts w:ascii="Arial" w:hAnsi="Arial" w:cs="Arial"/>
-          <w:color w:val="222222"/>
-          <w:sz w:val="19"/>
-          <w:szCs w:val="19"/>
-          <w:shd w:val="clear" w:color="auto" w:fill="FFFFFF"/>
-        </w:rPr>
-        <w:t>paper.</w:t>
-      </w:r>
+        <w:jc w:val="center"/>
+        <w:rPr>
+          <w:rFonts w:ascii="Arial" w:hAnsi="Arial" w:cs="Arial"/>
+          <w:color w:val="222222"/>
+          <w:sz w:val="19"/>
+          <w:szCs w:val="19"/>
+          <w:shd w:val="clear" w:color="auto" w:fill="FFFFFF"/>
+        </w:rPr>
+      </w:pPr>
+      <w:r>
+        <w:rPr>
+          <w:rFonts w:ascii="Arial" w:hAnsi="Arial" w:cs="Arial"/>
+          <w:color w:val="222222"/>
+          <w:sz w:val="19"/>
+          <w:szCs w:val="19"/>
+          <w:shd w:val="clear" w:color="auto" w:fill="FFFFFF"/>
+        </w:rPr>
+        <w:t>Responses to Final Editorial Comments from Rob Gould</w:t>
+      </w:r>
+    </w:p>
+    <w:p>
+      <w:pPr>
+        <w:spacing w:after="0" w:line="240" w:lineRule="auto"/>
+        <w:jc w:val="center"/>
+        <w:rPr>
+          <w:rFonts w:ascii="Arial" w:hAnsi="Arial" w:cs="Arial"/>
+          <w:color w:val="222222"/>
+          <w:sz w:val="19"/>
+          <w:szCs w:val="19"/>
+          <w:shd w:val="clear" w:color="auto" w:fill="FFFFFF"/>
+        </w:rPr>
+      </w:pPr>
       <w:bookmarkStart w:id="0" w:name="_GoBack"/>
       <w:bookmarkEnd w:id="0"/>
-      <w:r>
-        <w:rPr>
-          <w:rFonts w:ascii="Arial" w:hAnsi="Arial" w:cs="Arial"/>
-          <w:color w:val="222222"/>
-          <w:sz w:val="19"/>
-          <w:szCs w:val="19"/>
-          <w:shd w:val="clear" w:color="auto" w:fill="FFFFFF"/>
-        </w:rPr>
-        <w:t xml:space="preserve"> I'm not insisting on these, but would like to be assured that they've</w:t>
+    </w:p>
+    <w:p>
+      <w:pPr>
+        <w:spacing w:after="0" w:line="240" w:lineRule="auto"/>
+        <w:jc w:val="center"/>
+        <w:rPr>
+          <w:rFonts w:ascii="Arial" w:hAnsi="Arial" w:cs="Arial"/>
+          <w:color w:val="222222"/>
+          <w:sz w:val="19"/>
+          <w:szCs w:val="19"/>
+          <w:shd w:val="clear" w:color="auto" w:fill="FFFFFF"/>
+        </w:rPr>
+      </w:pPr>
+      <w:r>
+        <w:rPr>
+          <w:rFonts w:ascii="Arial" w:hAnsi="Arial" w:cs="Arial"/>
+          <w:color w:val="222222"/>
+          <w:sz w:val="19"/>
+          <w:szCs w:val="19"/>
+          <w:shd w:val="clear" w:color="auto" w:fill="FFFFFF"/>
+        </w:rPr>
+        <w:t>Comparison of Learning Outcomes for Simulation-Based and Traditional Inference Curricula in a Designed Educational Experiment</w:t>
+      </w:r>
+    </w:p>
+    <w:p>
+      <w:pPr>
+        <w:spacing w:after="0" w:line="240" w:lineRule="auto"/>
+        <w:rPr>
+          <w:rFonts w:ascii="Arial" w:hAnsi="Arial" w:cs="Arial"/>
+          <w:color w:val="222222"/>
+          <w:sz w:val="19"/>
+          <w:szCs w:val="19"/>
+          <w:shd w:val="clear" w:color="auto" w:fill="FFFFFF"/>
+        </w:rPr>
+      </w:pPr>
+    </w:p>
+    <w:p>
+      <w:pPr>
+        <w:spacing w:after="0" w:line="240" w:lineRule="auto"/>
+        <w:rPr>
+          <w:rFonts w:ascii="Arial" w:hAnsi="Arial" w:cs="Arial"/>
+          <w:b/>
+          <w:color w:val="222222"/>
+          <w:sz w:val="19"/>
+          <w:szCs w:val="19"/>
+          <w:shd w:val="clear" w:color="auto" w:fill="FFFFFF"/>
+        </w:rPr>
+      </w:pPr>
+      <w:r>
+        <w:rPr>
+          <w:rFonts w:ascii="Arial" w:hAnsi="Arial" w:cs="Arial"/>
+          <w:color w:val="222222"/>
+          <w:sz w:val="19"/>
+          <w:szCs w:val="19"/>
+          <w:shd w:val="clear" w:color="auto" w:fill="FFFFFF"/>
+        </w:rPr>
+        <w:t xml:space="preserve">* </w:t>
+      </w:r>
+      <w:r>
+        <w:rPr>
+          <w:rFonts w:ascii="Arial" w:hAnsi="Arial" w:cs="Arial"/>
+          <w:b/>
+          <w:color w:val="222222"/>
+          <w:sz w:val="19"/>
+          <w:szCs w:val="19"/>
+          <w:shd w:val="clear" w:color="auto" w:fill="FFFFFF"/>
+        </w:rPr>
+        <w:t>Responses in bold</w:t>
+      </w:r>
+    </w:p>
+    <w:p>
+      <w:pPr>
+        <w:spacing w:after="0" w:line="240" w:lineRule="auto"/>
+        <w:rPr>
+          <w:rFonts w:ascii="Arial" w:hAnsi="Arial" w:cs="Arial"/>
+          <w:color w:val="222222"/>
+          <w:sz w:val="19"/>
+          <w:szCs w:val="19"/>
+          <w:shd w:val="clear" w:color="auto" w:fill="FFFFFF"/>
+        </w:rPr>
+      </w:pPr>
+      <w:r>
+        <w:rPr>
+          <w:rFonts w:ascii="Arial" w:hAnsi="Arial" w:cs="Arial"/>
+          <w:color w:val="222222"/>
+          <w:sz w:val="19"/>
+          <w:szCs w:val="19"/>
+        </w:rPr>
+        <w:br/>
+      </w:r>
+      <w:r>
+        <w:rPr>
+          <w:rFonts w:ascii="Arial" w:hAnsi="Arial" w:cs="Arial"/>
+          <w:color w:val="222222"/>
+          <w:sz w:val="19"/>
+          <w:szCs w:val="19"/>
+          <w:shd w:val="clear" w:color="auto" w:fill="FFFFFF"/>
+        </w:rPr>
+        <w:t>Let me begin with a few high level things before moving on.  These high</w:t>
+      </w:r>
+      <w:r>
+        <w:rPr>
+          <w:rFonts w:ascii="Arial" w:hAnsi="Arial" w:cs="Arial"/>
+          <w:color w:val="222222"/>
+          <w:sz w:val="19"/>
+          <w:szCs w:val="19"/>
+        </w:rPr>
+        <w:br/>
+      </w:r>
+      <w:r>
+        <w:rPr>
+          <w:rFonts w:ascii="Arial" w:hAnsi="Arial" w:cs="Arial"/>
+          <w:color w:val="222222"/>
+          <w:sz w:val="19"/>
+          <w:szCs w:val="19"/>
+          <w:shd w:val="clear" w:color="auto" w:fill="FFFFFF"/>
+        </w:rPr>
+        <w:t>level issues are my own opinions that might result in some changes in the</w:t>
+      </w:r>
+      <w:r>
+        <w:rPr>
+          <w:rFonts w:ascii="Arial" w:hAnsi="Arial" w:cs="Arial"/>
+          <w:color w:val="222222"/>
+          <w:sz w:val="19"/>
+          <w:szCs w:val="19"/>
+        </w:rPr>
+        <w:br/>
+      </w:r>
+      <w:r>
+        <w:rPr>
+          <w:rFonts w:ascii="Arial" w:hAnsi="Arial" w:cs="Arial"/>
+          <w:color w:val="222222"/>
+          <w:sz w:val="19"/>
+          <w:szCs w:val="19"/>
+          <w:shd w:val="clear" w:color="auto" w:fill="FFFFFF"/>
+        </w:rPr>
+        <w:t>paper. I'm not insisting on these, but would like to be assured that they've</w:t>
       </w:r>
       <w:r>
         <w:rPr>
@@ -316,6 +377,13 @@
     <w:p>
       <w:pPr>
         <w:spacing w:after="0" w:line="240" w:lineRule="auto"/>
+        <w:rPr>
+          <w:rFonts w:ascii="Arial" w:hAnsi="Arial" w:cs="Arial"/>
+          <w:b/>
+          <w:color w:val="222222"/>
+          <w:sz w:val="19"/>
+          <w:szCs w:val="19"/>
+        </w:rPr>
       </w:pPr>
       <w:r>
         <w:rPr>
@@ -371,6 +439,18 @@
         </w:rPr>
         <w:t xml:space="preserve"> package. I am happy to include this file that contains the code that cleans the data, generates the tables/figures, and conduct all modeling. The simulation study was housed in a separate R code file (because it took far too long to run each time the pdf document is compiled) which has also been included as a supplemental file. </w:t>
       </w:r>
+    </w:p>
+    <w:p>
+      <w:pPr>
+        <w:spacing w:after="0" w:line="240" w:lineRule="auto"/>
+        <w:rPr>
+          <w:rFonts w:ascii="Arial" w:hAnsi="Arial" w:cs="Arial"/>
+          <w:color w:val="222222"/>
+          <w:sz w:val="19"/>
+          <w:szCs w:val="19"/>
+          <w:shd w:val="clear" w:color="auto" w:fill="FFFFFF"/>
+        </w:rPr>
+      </w:pPr>
       <w:r>
         <w:rPr>
           <w:rFonts w:ascii="Arial" w:hAnsi="Arial" w:cs="Arial"/>
@@ -580,6 +660,53 @@
         </w:rPr>
         <w:t>for.)</w:t>
       </w:r>
+    </w:p>
+    <w:p>
+      <w:pPr>
+        <w:spacing w:after="0" w:line="240" w:lineRule="auto"/>
+        <w:rPr>
+          <w:rFonts w:ascii="Arial" w:hAnsi="Arial" w:cs="Arial"/>
+          <w:b/>
+          <w:color w:val="222222"/>
+          <w:sz w:val="19"/>
+          <w:szCs w:val="19"/>
+          <w:shd w:val="clear" w:color="auto" w:fill="FFFFFF"/>
+        </w:rPr>
+      </w:pPr>
+      <w:r>
+        <w:rPr>
+          <w:rFonts w:ascii="Arial" w:hAnsi="Arial" w:cs="Arial"/>
+          <w:b/>
+          <w:color w:val="222222"/>
+          <w:sz w:val="19"/>
+          <w:szCs w:val="19"/>
+          <w:shd w:val="clear" w:color="auto" w:fill="FFFFFF"/>
+        </w:rPr>
+        <w:t xml:space="preserve">We checked the simple t-tests out of curiosity and they were not significant at alpha=.05. However, the research plan from before the experiment was to use a model based approach since we knew that we would have a half semester of information that we could use to control for pre-treatment differences in each curricula group. It turned out to be the right choice because the random assignment had placed noticeably stronger students in the traditional group and the final models found midterm and lab 5 to be significant pre-treatment covariates to account for this imbalance going into the inference unit treatment. </w:t>
+      </w:r>
+    </w:p>
+    <w:p>
+      <w:pPr>
+        <w:spacing w:after="0" w:line="240" w:lineRule="auto"/>
+        <w:rPr>
+          <w:rFonts w:ascii="Arial" w:hAnsi="Arial" w:cs="Arial"/>
+          <w:color w:val="222222"/>
+          <w:sz w:val="19"/>
+          <w:szCs w:val="19"/>
+          <w:shd w:val="clear" w:color="auto" w:fill="FFFFFF"/>
+        </w:rPr>
+      </w:pPr>
+      <w:r>
+        <w:rPr>
+          <w:rFonts w:ascii="Arial" w:hAnsi="Arial" w:cs="Arial"/>
+          <w:b/>
+          <w:color w:val="222222"/>
+          <w:sz w:val="19"/>
+          <w:szCs w:val="19"/>
+          <w:shd w:val="clear" w:color="auto" w:fill="FFFFFF"/>
+        </w:rPr>
+        <w:t xml:space="preserve"> </w:t>
+      </w:r>
       <w:r>
         <w:rPr>
           <w:rFonts w:ascii="Arial" w:hAnsi="Arial" w:cs="Arial"/>
@@ -647,7 +774,216 @@
           <w:szCs w:val="19"/>
           <w:shd w:val="clear" w:color="auto" w:fill="FFFFFF"/>
         </w:rPr>
-        <w:t xml:space="preserve"> are rather commonly applied to classroom data.  And the</w:t>
+        <w:t xml:space="preserve"> are rather commonly applied to classr</w:t>
+      </w:r>
+      <w:r>
+        <w:rPr>
+          <w:rFonts w:ascii="Arial" w:hAnsi="Arial" w:cs="Arial"/>
+          <w:color w:val="222222"/>
+          <w:sz w:val="19"/>
+          <w:szCs w:val="19"/>
+          <w:shd w:val="clear" w:color="auto" w:fill="FFFFFF"/>
+        </w:rPr>
+        <w:t>oom data.  And the</w:t>
+      </w:r>
+      <w:r>
+        <w:rPr>
+          <w:rFonts w:ascii="Arial" w:hAnsi="Arial" w:cs="Arial"/>
+          <w:color w:val="222222"/>
+          <w:sz w:val="19"/>
+          <w:szCs w:val="19"/>
+          <w:shd w:val="clear" w:color="auto" w:fill="FFFFFF"/>
+        </w:rPr>
+        <w:t xml:space="preserve"> first question</w:t>
+      </w:r>
+      <w:r>
+        <w:rPr>
+          <w:rFonts w:ascii="Arial" w:hAnsi="Arial" w:cs="Arial"/>
+          <w:color w:val="222222"/>
+          <w:sz w:val="19"/>
+          <w:szCs w:val="19"/>
+        </w:rPr>
+        <w:br/>
+      </w:r>
+      <w:r>
+        <w:rPr>
+          <w:rFonts w:ascii="Arial" w:hAnsi="Arial" w:cs="Arial"/>
+          <w:color w:val="222222"/>
+          <w:sz w:val="19"/>
+          <w:szCs w:val="19"/>
+          <w:shd w:val="clear" w:color="auto" w:fill="FFFFFF"/>
+        </w:rPr>
+        <w:t>that arose to my mind when you added random effects to your simulation was</w:t>
+      </w:r>
+      <w:r>
+        <w:rPr>
+          <w:rFonts w:ascii="Arial" w:hAnsi="Arial" w:cs="Arial"/>
+          <w:color w:val="222222"/>
+          <w:sz w:val="19"/>
+          <w:szCs w:val="19"/>
+        </w:rPr>
+        <w:br/>
+      </w:r>
+      <w:r>
+        <w:rPr>
+          <w:rFonts w:ascii="Arial" w:hAnsi="Arial" w:cs="Arial"/>
+          <w:color w:val="222222"/>
+          <w:sz w:val="19"/>
+          <w:szCs w:val="19"/>
+          <w:shd w:val="clear" w:color="auto" w:fill="FFFFFF"/>
+        </w:rPr>
+        <w:t>Why not account for them in the first place?</w:t>
+      </w:r>
+    </w:p>
+    <w:p>
+      <w:pPr>
+        <w:spacing w:after="0" w:line="240" w:lineRule="auto"/>
+        <w:rPr>
+          <w:rFonts w:ascii="Arial" w:hAnsi="Arial" w:cs="Arial"/>
+          <w:b/>
+          <w:color w:val="222222"/>
+          <w:sz w:val="19"/>
+          <w:szCs w:val="19"/>
+          <w:shd w:val="clear" w:color="auto" w:fill="FFFFFF"/>
+        </w:rPr>
+      </w:pPr>
+      <w:r>
+        <w:rPr>
+          <w:rFonts w:ascii="Arial" w:hAnsi="Arial" w:cs="Arial"/>
+          <w:b/>
+          <w:color w:val="222222"/>
+          <w:sz w:val="19"/>
+          <w:szCs w:val="19"/>
+          <w:shd w:val="clear" w:color="auto" w:fill="FFFFFF"/>
+        </w:rPr>
+        <w:t xml:space="preserve">With only one classroom for each treatment we are unable to estimate of both the fixed effect of treatment and random effect for classrooms. The simulation study was able to assess error under various inter/intra classroom covariance structures only because we assumed the values of the random effects that we cannot estimate from the study data.  </w:t>
+      </w:r>
+    </w:p>
+    <w:p>
+      <w:pPr>
+        <w:spacing w:after="0" w:line="240" w:lineRule="auto"/>
+        <w:rPr>
+          <w:rFonts w:ascii="Arial" w:hAnsi="Arial" w:cs="Arial"/>
+          <w:color w:val="222222"/>
+          <w:sz w:val="19"/>
+          <w:szCs w:val="19"/>
+          <w:shd w:val="clear" w:color="auto" w:fill="FFFFFF"/>
+        </w:rPr>
+      </w:pPr>
+      <w:r>
+        <w:rPr>
+          <w:rFonts w:ascii="Arial" w:hAnsi="Arial" w:cs="Arial"/>
+          <w:color w:val="222222"/>
+          <w:sz w:val="19"/>
+          <w:szCs w:val="19"/>
+        </w:rPr>
+        <w:br/>
+      </w:r>
+      <w:r>
+        <w:rPr>
+          <w:rFonts w:ascii="Arial" w:hAnsi="Arial" w:cs="Arial"/>
+          <w:color w:val="222222"/>
+          <w:sz w:val="19"/>
+          <w:szCs w:val="19"/>
+          <w:shd w:val="clear" w:color="auto" w:fill="FFFFFF"/>
+        </w:rPr>
+        <w:t>4) Your discussion in the conclusion was very nice and thought-provoking.</w:t>
+      </w:r>
+      <w:r>
+        <w:rPr>
+          <w:rFonts w:ascii="Arial" w:hAnsi="Arial" w:cs="Arial"/>
+          <w:color w:val="222222"/>
+          <w:sz w:val="19"/>
+          <w:szCs w:val="19"/>
+        </w:rPr>
+        <w:br/>
+      </w:r>
+      <w:r>
+        <w:rPr>
+          <w:rFonts w:ascii="Arial" w:hAnsi="Arial" w:cs="Arial"/>
+          <w:color w:val="222222"/>
+          <w:sz w:val="19"/>
+          <w:szCs w:val="19"/>
+          <w:shd w:val="clear" w:color="auto" w:fill="FFFFFF"/>
+        </w:rPr>
+        <w:t>My own thoughts, while reading the paper, was I wonder just what we *are*</w:t>
+      </w:r>
+      <w:r>
+        <w:rPr>
+          <w:rFonts w:ascii="Arial" w:hAnsi="Arial" w:cs="Arial"/>
+          <w:color w:val="222222"/>
+          <w:sz w:val="19"/>
+          <w:szCs w:val="19"/>
+        </w:rPr>
+        <w:br/>
+      </w:r>
+      <w:r>
+        <w:rPr>
+          <w:rFonts w:ascii="Arial" w:hAnsi="Arial" w:cs="Arial"/>
+          <w:color w:val="222222"/>
+          <w:sz w:val="19"/>
+          <w:szCs w:val="19"/>
+          <w:shd w:val="clear" w:color="auto" w:fill="FFFFFF"/>
+        </w:rPr>
+        <w:t>expecting students to learn from this approach. Not "what are they learning</w:t>
+      </w:r>
+      <w:r>
+        <w:rPr>
+          <w:rFonts w:ascii="Arial" w:hAnsi="Arial" w:cs="Arial"/>
+          <w:color w:val="222222"/>
+          <w:sz w:val="19"/>
+          <w:szCs w:val="19"/>
+        </w:rPr>
+        <w:br/>
+      </w:r>
+      <w:r>
+        <w:rPr>
+          <w:rFonts w:ascii="Arial" w:hAnsi="Arial" w:cs="Arial"/>
+          <w:color w:val="222222"/>
+          <w:sz w:val="19"/>
+          <w:szCs w:val="19"/>
+          <w:shd w:val="clear" w:color="auto" w:fill="FFFFFF"/>
+        </w:rPr>
+        <w:t>compared to traditional" but "what are they learning"?  This approach</w:t>
+      </w:r>
+      <w:r>
+        <w:rPr>
+          <w:rFonts w:ascii="Arial" w:hAnsi="Arial" w:cs="Arial"/>
+          <w:color w:val="222222"/>
+          <w:sz w:val="19"/>
+          <w:szCs w:val="19"/>
+        </w:rPr>
+        <w:br/>
+      </w:r>
+      <w:r>
+        <w:rPr>
+          <w:rFonts w:ascii="Arial" w:hAnsi="Arial" w:cs="Arial"/>
+          <w:color w:val="222222"/>
+          <w:sz w:val="19"/>
+          <w:szCs w:val="19"/>
+          <w:shd w:val="clear" w:color="auto" w:fill="FFFFFF"/>
+        </w:rPr>
+        <w:lastRenderedPageBreak/>
+        <w:t>involves computation: if students had a computer before them during the exam</w:t>
+      </w:r>
+      <w:r>
+        <w:rPr>
+          <w:rFonts w:ascii="Arial" w:hAnsi="Arial" w:cs="Arial"/>
+          <w:color w:val="222222"/>
+          <w:sz w:val="19"/>
+          <w:szCs w:val="19"/>
+        </w:rPr>
+        <w:br/>
+      </w:r>
+      <w:r>
+        <w:rPr>
+          <w:rFonts w:ascii="Arial" w:hAnsi="Arial" w:cs="Arial"/>
+          <w:color w:val="222222"/>
+          <w:sz w:val="19"/>
+          <w:szCs w:val="19"/>
+          <w:shd w:val="clear" w:color="auto" w:fill="FFFFFF"/>
+        </w:rPr>
+        <w:t>and could run simulations, would they have done better?  (Or worse</w:t>
       </w:r>
       <w:proofErr w:type="gramStart"/>
       <w:r>
@@ -658,7 +994,7 @@
           <w:szCs w:val="19"/>
           <w:shd w:val="clear" w:color="auto" w:fill="FFFFFF"/>
         </w:rPr>
-        <w:t>  first</w:t>
+        <w:t>? )</w:t>
       </w:r>
       <w:proofErr w:type="gramEnd"/>
       <w:r>
@@ -669,159 +1005,282 @@
           <w:szCs w:val="19"/>
           <w:shd w:val="clear" w:color="auto" w:fill="FFFFFF"/>
         </w:rPr>
-        <w:t xml:space="preserve"> question</w:t>
-      </w:r>
-      <w:r>
-        <w:rPr>
-          <w:rFonts w:ascii="Arial" w:hAnsi="Arial" w:cs="Arial"/>
-          <w:color w:val="222222"/>
-          <w:sz w:val="19"/>
-          <w:szCs w:val="19"/>
-        </w:rPr>
-        <w:br/>
-      </w:r>
-      <w:r>
-        <w:rPr>
-          <w:rFonts w:ascii="Arial" w:hAnsi="Arial" w:cs="Arial"/>
-          <w:color w:val="222222"/>
-          <w:sz w:val="19"/>
-          <w:szCs w:val="19"/>
-          <w:shd w:val="clear" w:color="auto" w:fill="FFFFFF"/>
-        </w:rPr>
-        <w:t>that arose to my mind when you added random effects to your simulation was</w:t>
-      </w:r>
-      <w:r>
-        <w:rPr>
-          <w:rFonts w:ascii="Arial" w:hAnsi="Arial" w:cs="Arial"/>
-          <w:color w:val="222222"/>
-          <w:sz w:val="19"/>
-          <w:szCs w:val="19"/>
-        </w:rPr>
-        <w:br/>
-      </w:r>
-      <w:r>
-        <w:rPr>
-          <w:rFonts w:ascii="Arial" w:hAnsi="Arial" w:cs="Arial"/>
-          <w:color w:val="222222"/>
-          <w:sz w:val="19"/>
-          <w:szCs w:val="19"/>
-          <w:shd w:val="clear" w:color="auto" w:fill="FFFFFF"/>
-        </w:rPr>
-        <w:t>Why not account for them in the first place?</w:t>
-      </w:r>
-      <w:r>
-        <w:rPr>
-          <w:rFonts w:ascii="Arial" w:hAnsi="Arial" w:cs="Arial"/>
-          <w:color w:val="222222"/>
-          <w:sz w:val="19"/>
-          <w:szCs w:val="19"/>
-        </w:rPr>
-        <w:br/>
-      </w:r>
-      <w:r>
-        <w:rPr>
-          <w:rFonts w:ascii="Arial" w:hAnsi="Arial" w:cs="Arial"/>
-          <w:color w:val="222222"/>
-          <w:sz w:val="19"/>
-          <w:szCs w:val="19"/>
-          <w:shd w:val="clear" w:color="auto" w:fill="FFFFFF"/>
-        </w:rPr>
-        <w:t>4) Your discussion in the conclusion was very nice and thought-provoking.</w:t>
-      </w:r>
-      <w:r>
-        <w:rPr>
-          <w:rFonts w:ascii="Arial" w:hAnsi="Arial" w:cs="Arial"/>
-          <w:color w:val="222222"/>
-          <w:sz w:val="19"/>
-          <w:szCs w:val="19"/>
-        </w:rPr>
-        <w:br/>
-      </w:r>
-      <w:r>
-        <w:rPr>
-          <w:rFonts w:ascii="Arial" w:hAnsi="Arial" w:cs="Arial"/>
-          <w:color w:val="222222"/>
-          <w:sz w:val="19"/>
-          <w:szCs w:val="19"/>
-          <w:shd w:val="clear" w:color="auto" w:fill="FFFFFF"/>
-        </w:rPr>
-        <w:t>My own thoughts, while reading the paper, was I wonder just what we *are*</w:t>
-      </w:r>
-      <w:r>
-        <w:rPr>
-          <w:rFonts w:ascii="Arial" w:hAnsi="Arial" w:cs="Arial"/>
-          <w:color w:val="222222"/>
-          <w:sz w:val="19"/>
-          <w:szCs w:val="19"/>
-        </w:rPr>
-        <w:br/>
-      </w:r>
-      <w:r>
-        <w:rPr>
-          <w:rFonts w:ascii="Arial" w:hAnsi="Arial" w:cs="Arial"/>
-          <w:color w:val="222222"/>
-          <w:sz w:val="19"/>
-          <w:szCs w:val="19"/>
-          <w:shd w:val="clear" w:color="auto" w:fill="FFFFFF"/>
-        </w:rPr>
-        <w:t>expecting students to learn from this approach. Not "what are they learning</w:t>
-      </w:r>
-      <w:r>
-        <w:rPr>
-          <w:rFonts w:ascii="Arial" w:hAnsi="Arial" w:cs="Arial"/>
-          <w:color w:val="222222"/>
-          <w:sz w:val="19"/>
-          <w:szCs w:val="19"/>
-        </w:rPr>
-        <w:br/>
-      </w:r>
-      <w:r>
-        <w:rPr>
-          <w:rFonts w:ascii="Arial" w:hAnsi="Arial" w:cs="Arial"/>
-          <w:color w:val="222222"/>
-          <w:sz w:val="19"/>
-          <w:szCs w:val="19"/>
-          <w:shd w:val="clear" w:color="auto" w:fill="FFFFFF"/>
-        </w:rPr>
-        <w:t>compared to traditional" but "what are they learning"?  This approach</w:t>
-      </w:r>
-      <w:r>
-        <w:rPr>
-          <w:rFonts w:ascii="Arial" w:hAnsi="Arial" w:cs="Arial"/>
-          <w:color w:val="222222"/>
-          <w:sz w:val="19"/>
-          <w:szCs w:val="19"/>
-        </w:rPr>
-        <w:br/>
-      </w:r>
-      <w:r>
-        <w:rPr>
-          <w:rFonts w:ascii="Arial" w:hAnsi="Arial" w:cs="Arial"/>
-          <w:color w:val="222222"/>
-          <w:sz w:val="19"/>
-          <w:szCs w:val="19"/>
-          <w:shd w:val="clear" w:color="auto" w:fill="FFFFFF"/>
-        </w:rPr>
-        <w:t>involves computation: if students had a computer before them during the exam</w:t>
-      </w:r>
-      <w:r>
-        <w:rPr>
-          <w:rFonts w:ascii="Arial" w:hAnsi="Arial" w:cs="Arial"/>
-          <w:color w:val="222222"/>
-          <w:sz w:val="19"/>
-          <w:szCs w:val="19"/>
-        </w:rPr>
-        <w:br/>
-      </w:r>
-      <w:r>
-        <w:rPr>
-          <w:rFonts w:ascii="Arial" w:hAnsi="Arial" w:cs="Arial"/>
-          <w:color w:val="222222"/>
-          <w:sz w:val="19"/>
-          <w:szCs w:val="19"/>
-          <w:shd w:val="clear" w:color="auto" w:fill="FFFFFF"/>
-        </w:rPr>
-        <w:t>and could run simulations, would they have done better?  (Or worse</w:t>
+        <w:t xml:space="preserve"> Do</w:t>
+      </w:r>
+      <w:r>
+        <w:rPr>
+          <w:rFonts w:ascii="Arial" w:hAnsi="Arial" w:cs="Arial"/>
+          <w:color w:val="222222"/>
+          <w:sz w:val="19"/>
+          <w:szCs w:val="19"/>
+        </w:rPr>
+        <w:br/>
+      </w:r>
+      <w:r>
+        <w:rPr>
+          <w:rFonts w:ascii="Arial" w:hAnsi="Arial" w:cs="Arial"/>
+          <w:color w:val="222222"/>
+          <w:sz w:val="19"/>
+          <w:szCs w:val="19"/>
+          <w:shd w:val="clear" w:color="auto" w:fill="FFFFFF"/>
+        </w:rPr>
+        <w:t>students understand what is happening when they run the computations anymore</w:t>
+      </w:r>
+      <w:r>
+        <w:rPr>
+          <w:rFonts w:ascii="Arial" w:hAnsi="Arial" w:cs="Arial"/>
+          <w:color w:val="222222"/>
+          <w:sz w:val="19"/>
+          <w:szCs w:val="19"/>
+        </w:rPr>
+        <w:br/>
+      </w:r>
+      <w:r>
+        <w:rPr>
+          <w:rFonts w:ascii="Arial" w:hAnsi="Arial" w:cs="Arial"/>
+          <w:color w:val="222222"/>
+          <w:sz w:val="19"/>
+          <w:szCs w:val="19"/>
+          <w:shd w:val="clear" w:color="auto" w:fill="FFFFFF"/>
+        </w:rPr>
+        <w:t>than someone who pressed the "return" button to fit a model?  You found that</w:t>
+      </w:r>
+      <w:r>
+        <w:rPr>
+          <w:rFonts w:ascii="Arial" w:hAnsi="Arial" w:cs="Arial"/>
+          <w:color w:val="222222"/>
+          <w:sz w:val="19"/>
+          <w:szCs w:val="19"/>
+        </w:rPr>
+        <w:br/>
+      </w:r>
+      <w:r>
+        <w:rPr>
+          <w:rFonts w:ascii="Arial" w:hAnsi="Arial" w:cs="Arial"/>
+          <w:color w:val="222222"/>
+          <w:sz w:val="19"/>
+          <w:szCs w:val="19"/>
+          <w:shd w:val="clear" w:color="auto" w:fill="FFFFFF"/>
+        </w:rPr>
+        <w:t> Simulation students who were given traditional problems did ok, but that's</w:t>
+      </w:r>
+      <w:r>
+        <w:rPr>
+          <w:rFonts w:ascii="Arial" w:hAnsi="Arial" w:cs="Arial"/>
+          <w:color w:val="222222"/>
+          <w:sz w:val="19"/>
+          <w:szCs w:val="19"/>
+        </w:rPr>
+        <w:br/>
+      </w:r>
+      <w:r>
+        <w:rPr>
+          <w:rFonts w:ascii="Arial" w:hAnsi="Arial" w:cs="Arial"/>
+          <w:color w:val="222222"/>
+          <w:sz w:val="19"/>
+          <w:szCs w:val="19"/>
+          <w:shd w:val="clear" w:color="auto" w:fill="FFFFFF"/>
+        </w:rPr>
+        <w:t>lopsided. What about giving traditional students simulation problems to see</w:t>
+      </w:r>
+      <w:r>
+        <w:rPr>
+          <w:rFonts w:ascii="Arial" w:hAnsi="Arial" w:cs="Arial"/>
+          <w:color w:val="222222"/>
+          <w:sz w:val="19"/>
+          <w:szCs w:val="19"/>
+        </w:rPr>
+        <w:br/>
+      </w:r>
+      <w:r>
+        <w:rPr>
+          <w:rFonts w:ascii="Arial" w:hAnsi="Arial" w:cs="Arial"/>
+          <w:color w:val="222222"/>
+          <w:sz w:val="19"/>
+          <w:szCs w:val="19"/>
+          <w:shd w:val="clear" w:color="auto" w:fill="FFFFFF"/>
+        </w:rPr>
+        <w:t>how they do? I suspect much worse.</w:t>
+      </w:r>
+    </w:p>
+    <w:p>
+      <w:pPr>
+        <w:spacing w:after="0" w:line="240" w:lineRule="auto"/>
+        <w:rPr>
+          <w:rFonts w:ascii="Arial" w:hAnsi="Arial" w:cs="Arial"/>
+          <w:b/>
+          <w:color w:val="222222"/>
+          <w:sz w:val="19"/>
+          <w:szCs w:val="19"/>
+          <w:shd w:val="clear" w:color="auto" w:fill="FFFFFF"/>
+        </w:rPr>
+      </w:pPr>
+      <w:r>
+        <w:rPr>
+          <w:rFonts w:ascii="Arial" w:hAnsi="Arial" w:cs="Arial"/>
+          <w:b/>
+          <w:color w:val="222222"/>
+          <w:sz w:val="19"/>
+          <w:szCs w:val="19"/>
+          <w:shd w:val="clear" w:color="auto" w:fill="FFFFFF"/>
+        </w:rPr>
+        <w:t xml:space="preserve">This is an interesting question for a future study, but we don’t wish to postulate on the hypothetical outcomes using the results of this study. </w:t>
+      </w:r>
+    </w:p>
+    <w:p>
+      <w:pPr>
+        <w:spacing w:after="0" w:line="240" w:lineRule="auto"/>
+        <w:rPr>
+          <w:rFonts w:ascii="Arial" w:hAnsi="Arial" w:cs="Arial"/>
+          <w:color w:val="222222"/>
+          <w:sz w:val="19"/>
+          <w:szCs w:val="19"/>
+          <w:shd w:val="clear" w:color="auto" w:fill="FFFFFF"/>
+        </w:rPr>
+      </w:pPr>
+      <w:r>
+        <w:rPr>
+          <w:rFonts w:ascii="Arial" w:hAnsi="Arial" w:cs="Arial"/>
+          <w:color w:val="222222"/>
+          <w:sz w:val="19"/>
+          <w:szCs w:val="19"/>
+        </w:rPr>
+        <w:br/>
+      </w:r>
+      <w:r>
+        <w:rPr>
+          <w:rFonts w:ascii="Arial" w:hAnsi="Arial" w:cs="Arial"/>
+          <w:color w:val="222222"/>
+          <w:sz w:val="19"/>
+          <w:szCs w:val="19"/>
+          <w:shd w:val="clear" w:color="auto" w:fill="FFFFFF"/>
+        </w:rPr>
+        <w:t>OK, here are smaller things.</w:t>
+      </w:r>
+      <w:r>
+        <w:rPr>
+          <w:rFonts w:ascii="Arial" w:hAnsi="Arial" w:cs="Arial"/>
+          <w:color w:val="222222"/>
+          <w:sz w:val="19"/>
+          <w:szCs w:val="19"/>
+        </w:rPr>
+        <w:br/>
+      </w:r>
+      <w:r>
+        <w:rPr>
+          <w:rFonts w:ascii="Arial" w:hAnsi="Arial" w:cs="Arial"/>
+          <w:color w:val="222222"/>
+          <w:sz w:val="19"/>
+          <w:szCs w:val="19"/>
+          <w:shd w:val="clear" w:color="auto" w:fill="FFFFFF"/>
+        </w:rPr>
+        <w:t>1) Consider moving the test items to a supplementary file.  People will want</w:t>
+      </w:r>
+      <w:r>
+        <w:rPr>
+          <w:rFonts w:ascii="Arial" w:hAnsi="Arial" w:cs="Arial"/>
+          <w:color w:val="222222"/>
+          <w:sz w:val="19"/>
+          <w:szCs w:val="19"/>
+        </w:rPr>
+        <w:br/>
+      </w:r>
+      <w:r>
+        <w:rPr>
+          <w:rFonts w:ascii="Arial" w:hAnsi="Arial" w:cs="Arial"/>
+          <w:color w:val="222222"/>
+          <w:sz w:val="19"/>
+          <w:szCs w:val="19"/>
+          <w:shd w:val="clear" w:color="auto" w:fill="FFFFFF"/>
+        </w:rPr>
+        <w:t>to print this out, and with the appendices, there's lots to print. I would</w:t>
+      </w:r>
+      <w:r>
+        <w:rPr>
+          <w:rFonts w:ascii="Arial" w:hAnsi="Arial" w:cs="Arial"/>
+          <w:color w:val="222222"/>
+          <w:sz w:val="19"/>
+          <w:szCs w:val="19"/>
+        </w:rPr>
+        <w:br/>
+      </w:r>
+      <w:r>
+        <w:rPr>
+          <w:rFonts w:ascii="Arial" w:hAnsi="Arial" w:cs="Arial"/>
+          <w:color w:val="222222"/>
+          <w:sz w:val="19"/>
+          <w:szCs w:val="19"/>
+          <w:shd w:val="clear" w:color="auto" w:fill="FFFFFF"/>
+        </w:rPr>
+        <w:t>keep the diagnostic reports on your models, though.</w:t>
+      </w:r>
+    </w:p>
+    <w:p>
+      <w:pPr>
+        <w:spacing w:after="0" w:line="240" w:lineRule="auto"/>
+        <w:rPr>
+          <w:rFonts w:ascii="Arial" w:hAnsi="Arial" w:cs="Arial"/>
+          <w:b/>
+          <w:i/>
+          <w:color w:val="222222"/>
+          <w:sz w:val="19"/>
+          <w:szCs w:val="19"/>
+          <w:shd w:val="clear" w:color="auto" w:fill="FFFFFF"/>
+        </w:rPr>
+      </w:pPr>
+      <w:r>
+        <w:rPr>
+          <w:rFonts w:ascii="Arial" w:hAnsi="Arial" w:cs="Arial"/>
+          <w:b/>
+          <w:color w:val="222222"/>
+          <w:sz w:val="19"/>
+          <w:szCs w:val="19"/>
+          <w:shd w:val="clear" w:color="auto" w:fill="FFFFFF"/>
+        </w:rPr>
+        <w:t xml:space="preserve">Done, the exam question are now attached in the file labeled </w:t>
+      </w:r>
+      <w:r>
+        <w:rPr>
+          <w:rFonts w:ascii="Arial" w:hAnsi="Arial" w:cs="Arial"/>
+          <w:b/>
+          <w:i/>
+          <w:color w:val="222222"/>
+          <w:sz w:val="19"/>
+          <w:szCs w:val="19"/>
+          <w:shd w:val="clear" w:color="auto" w:fill="FFFFFF"/>
+        </w:rPr>
+        <w:t>SupplementalMaterialsMaurerLockStudyTISE.pdf</w:t>
+      </w:r>
+    </w:p>
+    <w:p>
+      <w:pPr>
+        <w:spacing w:after="0" w:line="240" w:lineRule="auto"/>
+        <w:rPr>
+          <w:rFonts w:ascii="Arial" w:hAnsi="Arial" w:cs="Arial"/>
+          <w:color w:val="222222"/>
+          <w:sz w:val="19"/>
+          <w:szCs w:val="19"/>
+          <w:shd w:val="clear" w:color="auto" w:fill="FFFFFF"/>
+        </w:rPr>
+      </w:pPr>
+      <w:r>
+        <w:rPr>
+          <w:rFonts w:ascii="Arial" w:hAnsi="Arial" w:cs="Arial"/>
+          <w:color w:val="222222"/>
+          <w:sz w:val="19"/>
+          <w:szCs w:val="19"/>
+        </w:rPr>
+        <w:br/>
+      </w:r>
+      <w:r>
+        <w:rPr>
+          <w:rFonts w:ascii="Arial" w:hAnsi="Arial" w:cs="Arial"/>
+          <w:color w:val="222222"/>
+          <w:sz w:val="19"/>
+          <w:szCs w:val="19"/>
+          <w:shd w:val="clear" w:color="auto" w:fill="FFFFFF"/>
+        </w:rPr>
+        <w:t xml:space="preserve">2) </w:t>
       </w:r>
       <w:proofErr w:type="gramStart"/>
       <w:r>
@@ -832,7 +1291,7 @@
           <w:szCs w:val="19"/>
           <w:shd w:val="clear" w:color="auto" w:fill="FFFFFF"/>
         </w:rPr>
-        <w:t>? )</w:t>
+        <w:t>page</w:t>
       </w:r>
       <w:proofErr w:type="gramEnd"/>
       <w:r>
@@ -843,197 +1302,220 @@
           <w:szCs w:val="19"/>
           <w:shd w:val="clear" w:color="auto" w:fill="FFFFFF"/>
         </w:rPr>
-        <w:t xml:space="preserve"> Do</w:t>
-      </w:r>
-      <w:r>
-        <w:rPr>
-          <w:rFonts w:ascii="Arial" w:hAnsi="Arial" w:cs="Arial"/>
-          <w:color w:val="222222"/>
-          <w:sz w:val="19"/>
-          <w:szCs w:val="19"/>
-        </w:rPr>
-        <w:br/>
-      </w:r>
-      <w:r>
-        <w:rPr>
-          <w:rFonts w:ascii="Arial" w:hAnsi="Arial" w:cs="Arial"/>
-          <w:color w:val="222222"/>
-          <w:sz w:val="19"/>
-          <w:szCs w:val="19"/>
-          <w:shd w:val="clear" w:color="auto" w:fill="FFFFFF"/>
-        </w:rPr>
-        <w:t>students understand what is happening when they run the computations anymore</w:t>
-      </w:r>
-      <w:r>
-        <w:rPr>
-          <w:rFonts w:ascii="Arial" w:hAnsi="Arial" w:cs="Arial"/>
-          <w:color w:val="222222"/>
-          <w:sz w:val="19"/>
-          <w:szCs w:val="19"/>
-        </w:rPr>
-        <w:br/>
-      </w:r>
-      <w:r>
-        <w:rPr>
-          <w:rFonts w:ascii="Arial" w:hAnsi="Arial" w:cs="Arial"/>
-          <w:color w:val="222222"/>
-          <w:sz w:val="19"/>
-          <w:szCs w:val="19"/>
-          <w:shd w:val="clear" w:color="auto" w:fill="FFFFFF"/>
-        </w:rPr>
-        <w:t>than someone who pressed the "return" button to fit a model?  You found that</w:t>
-      </w:r>
-      <w:r>
-        <w:rPr>
-          <w:rFonts w:ascii="Arial" w:hAnsi="Arial" w:cs="Arial"/>
-          <w:color w:val="222222"/>
-          <w:sz w:val="19"/>
-          <w:szCs w:val="19"/>
-        </w:rPr>
-        <w:br/>
-      </w:r>
-      <w:r>
-        <w:rPr>
-          <w:rFonts w:ascii="Arial" w:hAnsi="Arial" w:cs="Arial"/>
-          <w:color w:val="222222"/>
-          <w:sz w:val="19"/>
-          <w:szCs w:val="19"/>
-          <w:shd w:val="clear" w:color="auto" w:fill="FFFFFF"/>
-        </w:rPr>
-        <w:t> Simulation students who were given traditional problems did ok, but that's</w:t>
-      </w:r>
-      <w:r>
-        <w:rPr>
-          <w:rFonts w:ascii="Arial" w:hAnsi="Arial" w:cs="Arial"/>
-          <w:color w:val="222222"/>
-          <w:sz w:val="19"/>
-          <w:szCs w:val="19"/>
-        </w:rPr>
-        <w:br/>
-      </w:r>
-      <w:r>
-        <w:rPr>
-          <w:rFonts w:ascii="Arial" w:hAnsi="Arial" w:cs="Arial"/>
-          <w:color w:val="222222"/>
-          <w:sz w:val="19"/>
-          <w:szCs w:val="19"/>
-          <w:shd w:val="clear" w:color="auto" w:fill="FFFFFF"/>
-        </w:rPr>
-        <w:t>lopsided. What about giving traditional students simulation problems to see</w:t>
-      </w:r>
-      <w:r>
-        <w:rPr>
-          <w:rFonts w:ascii="Arial" w:hAnsi="Arial" w:cs="Arial"/>
-          <w:color w:val="222222"/>
-          <w:sz w:val="19"/>
-          <w:szCs w:val="19"/>
-        </w:rPr>
-        <w:br/>
-      </w:r>
-      <w:r>
-        <w:rPr>
-          <w:rFonts w:ascii="Arial" w:hAnsi="Arial" w:cs="Arial"/>
-          <w:color w:val="222222"/>
-          <w:sz w:val="19"/>
-          <w:szCs w:val="19"/>
-          <w:shd w:val="clear" w:color="auto" w:fill="FFFFFF"/>
-        </w:rPr>
-        <w:t>how they do? I suspect much worse.</w:t>
-      </w:r>
-      <w:r>
-        <w:rPr>
-          <w:rFonts w:ascii="Arial" w:hAnsi="Arial" w:cs="Arial"/>
-          <w:color w:val="222222"/>
-          <w:sz w:val="19"/>
-          <w:szCs w:val="19"/>
-        </w:rPr>
-        <w:br/>
-      </w:r>
-      <w:r>
-        <w:rPr>
-          <w:rFonts w:ascii="Arial" w:hAnsi="Arial" w:cs="Arial"/>
-          <w:color w:val="222222"/>
-          <w:sz w:val="19"/>
-          <w:szCs w:val="19"/>
-          <w:shd w:val="clear" w:color="auto" w:fill="FFFFFF"/>
-        </w:rPr>
-        <w:t>OK, here are smaller things.</w:t>
-      </w:r>
-      <w:r>
-        <w:rPr>
-          <w:rFonts w:ascii="Arial" w:hAnsi="Arial" w:cs="Arial"/>
-          <w:color w:val="222222"/>
-          <w:sz w:val="19"/>
-          <w:szCs w:val="19"/>
-        </w:rPr>
-        <w:br/>
-      </w:r>
-      <w:r>
-        <w:rPr>
-          <w:rFonts w:ascii="Arial" w:hAnsi="Arial" w:cs="Arial"/>
-          <w:color w:val="222222"/>
-          <w:sz w:val="19"/>
-          <w:szCs w:val="19"/>
-          <w:shd w:val="clear" w:color="auto" w:fill="FFFFFF"/>
-        </w:rPr>
-        <w:t>1) Consider moving the test items to a supplementary file.  People will want</w:t>
-      </w:r>
-      <w:r>
-        <w:rPr>
-          <w:rFonts w:ascii="Arial" w:hAnsi="Arial" w:cs="Arial"/>
-          <w:color w:val="222222"/>
-          <w:sz w:val="19"/>
-          <w:szCs w:val="19"/>
-        </w:rPr>
-        <w:br/>
-      </w:r>
-      <w:r>
-        <w:rPr>
-          <w:rFonts w:ascii="Arial" w:hAnsi="Arial" w:cs="Arial"/>
-          <w:color w:val="222222"/>
-          <w:sz w:val="19"/>
-          <w:szCs w:val="19"/>
-          <w:shd w:val="clear" w:color="auto" w:fill="FFFFFF"/>
-        </w:rPr>
-        <w:t>to print this out, and with the appendices, there's lots to print. I would</w:t>
-      </w:r>
-      <w:r>
-        <w:rPr>
-          <w:rFonts w:ascii="Arial" w:hAnsi="Arial" w:cs="Arial"/>
-          <w:color w:val="222222"/>
-          <w:sz w:val="19"/>
-          <w:szCs w:val="19"/>
-        </w:rPr>
-        <w:br/>
-      </w:r>
-      <w:r>
-        <w:rPr>
-          <w:rFonts w:ascii="Arial" w:hAnsi="Arial" w:cs="Arial"/>
-          <w:color w:val="222222"/>
-          <w:sz w:val="19"/>
-          <w:szCs w:val="19"/>
-          <w:shd w:val="clear" w:color="auto" w:fill="FFFFFF"/>
-        </w:rPr>
-        <w:t>keep the diagnostic reports on your models, though.</w:t>
-      </w:r>
-      <w:r>
-        <w:rPr>
-          <w:rFonts w:ascii="Arial" w:hAnsi="Arial" w:cs="Arial"/>
-          <w:color w:val="222222"/>
-          <w:sz w:val="19"/>
-          <w:szCs w:val="19"/>
-        </w:rPr>
-        <w:br/>
-      </w:r>
-      <w:r>
-        <w:rPr>
-          <w:rFonts w:ascii="Arial" w:hAnsi="Arial" w:cs="Arial"/>
-          <w:color w:val="222222"/>
-          <w:sz w:val="19"/>
-          <w:szCs w:val="19"/>
-          <w:shd w:val="clear" w:color="auto" w:fill="FFFFFF"/>
-        </w:rPr>
-        <w:t xml:space="preserve">2) </w:t>
+        <w:t xml:space="preserve"> 3, first full paragraph: There's something funny about the tense in</w:t>
+      </w:r>
+      <w:r>
+        <w:rPr>
+          <w:rFonts w:ascii="Arial" w:hAnsi="Arial" w:cs="Arial"/>
+          <w:color w:val="222222"/>
+          <w:sz w:val="19"/>
+          <w:szCs w:val="19"/>
+        </w:rPr>
+        <w:br/>
+      </w:r>
+      <w:r>
+        <w:rPr>
+          <w:rFonts w:ascii="Arial" w:hAnsi="Arial" w:cs="Arial"/>
+          <w:color w:val="222222"/>
+          <w:sz w:val="19"/>
+          <w:szCs w:val="19"/>
+          <w:shd w:val="clear" w:color="auto" w:fill="FFFFFF"/>
+        </w:rPr>
+        <w:t xml:space="preserve">this </w:t>
+      </w:r>
+      <w:proofErr w:type="spellStart"/>
+      <w:r>
+        <w:rPr>
+          <w:rFonts w:ascii="Arial" w:hAnsi="Arial" w:cs="Arial"/>
+          <w:color w:val="222222"/>
+          <w:sz w:val="19"/>
+          <w:szCs w:val="19"/>
+          <w:shd w:val="clear" w:color="auto" w:fill="FFFFFF"/>
+        </w:rPr>
+        <w:t>pragraph</w:t>
+      </w:r>
+      <w:proofErr w:type="spellEnd"/>
+      <w:r>
+        <w:rPr>
+          <w:rFonts w:ascii="Arial" w:hAnsi="Arial" w:cs="Arial"/>
+          <w:color w:val="222222"/>
+          <w:sz w:val="19"/>
+          <w:szCs w:val="19"/>
+          <w:shd w:val="clear" w:color="auto" w:fill="FFFFFF"/>
+        </w:rPr>
+        <w:t>. Seems like when you're talking about older studies you should</w:t>
+      </w:r>
+      <w:r>
+        <w:rPr>
+          <w:rFonts w:ascii="Arial" w:hAnsi="Arial" w:cs="Arial"/>
+          <w:color w:val="222222"/>
+          <w:sz w:val="19"/>
+          <w:szCs w:val="19"/>
+        </w:rPr>
+        <w:br/>
+      </w:r>
+      <w:r>
+        <w:rPr>
+          <w:rFonts w:ascii="Arial" w:hAnsi="Arial" w:cs="Arial"/>
+          <w:color w:val="222222"/>
+          <w:sz w:val="19"/>
+          <w:szCs w:val="19"/>
+          <w:shd w:val="clear" w:color="auto" w:fill="FFFFFF"/>
+        </w:rPr>
+        <w:t>use the past tense. AS in "This study did not however attempt" rather than</w:t>
+      </w:r>
+      <w:r>
+        <w:rPr>
+          <w:rFonts w:ascii="Arial" w:hAnsi="Arial" w:cs="Arial"/>
+          <w:color w:val="222222"/>
+          <w:sz w:val="19"/>
+          <w:szCs w:val="19"/>
+        </w:rPr>
+        <w:br/>
+      </w:r>
+      <w:r>
+        <w:rPr>
+          <w:rFonts w:ascii="Arial" w:hAnsi="Arial" w:cs="Arial"/>
+          <w:color w:val="222222"/>
+          <w:sz w:val="19"/>
+          <w:szCs w:val="19"/>
+          <w:shd w:val="clear" w:color="auto" w:fill="FFFFFF"/>
+        </w:rPr>
+        <w:t>"does not attempt". This also makes it easier to know which study you're</w:t>
+      </w:r>
+      <w:r>
+        <w:rPr>
+          <w:rFonts w:ascii="Arial" w:hAnsi="Arial" w:cs="Arial"/>
+          <w:color w:val="222222"/>
+          <w:sz w:val="19"/>
+          <w:szCs w:val="19"/>
+        </w:rPr>
+        <w:br/>
+      </w:r>
+      <w:r>
+        <w:rPr>
+          <w:rFonts w:ascii="Arial" w:hAnsi="Arial" w:cs="Arial"/>
+          <w:color w:val="222222"/>
+          <w:sz w:val="19"/>
+          <w:szCs w:val="19"/>
+          <w:shd w:val="clear" w:color="auto" w:fill="FFFFFF"/>
+        </w:rPr>
+        <w:t>referring to when you say "this" study.  Throughout this paragraph, you</w:t>
+      </w:r>
+      <w:r>
+        <w:rPr>
+          <w:rFonts w:ascii="Arial" w:hAnsi="Arial" w:cs="Arial"/>
+          <w:color w:val="222222"/>
+          <w:sz w:val="19"/>
+          <w:szCs w:val="19"/>
+        </w:rPr>
+        <w:br/>
+      </w:r>
+      <w:r>
+        <w:rPr>
+          <w:rFonts w:ascii="Arial" w:hAnsi="Arial" w:cs="Arial"/>
+          <w:color w:val="222222"/>
+          <w:sz w:val="19"/>
+          <w:szCs w:val="19"/>
+          <w:shd w:val="clear" w:color="auto" w:fill="FFFFFF"/>
+        </w:rPr>
+        <w:t xml:space="preserve">could use some careful checking of the verb </w:t>
+      </w:r>
+      <w:proofErr w:type="spellStart"/>
+      <w:r>
+        <w:rPr>
+          <w:rFonts w:ascii="Arial" w:hAnsi="Arial" w:cs="Arial"/>
+          <w:color w:val="222222"/>
+          <w:sz w:val="19"/>
+          <w:szCs w:val="19"/>
+          <w:shd w:val="clear" w:color="auto" w:fill="FFFFFF"/>
+        </w:rPr>
+        <w:t>tensse</w:t>
+      </w:r>
+      <w:proofErr w:type="spellEnd"/>
+      <w:r>
+        <w:rPr>
+          <w:rFonts w:ascii="Arial" w:hAnsi="Arial" w:cs="Arial"/>
+          <w:color w:val="222222"/>
+          <w:sz w:val="19"/>
+          <w:szCs w:val="19"/>
+          <w:shd w:val="clear" w:color="auto" w:fill="FFFFFF"/>
+        </w:rPr>
+        <w:t>.</w:t>
+      </w:r>
+    </w:p>
+    <w:p>
+      <w:pPr>
+        <w:spacing w:after="0" w:line="240" w:lineRule="auto"/>
+        <w:rPr>
+          <w:rFonts w:ascii="Arial" w:hAnsi="Arial" w:cs="Arial"/>
+          <w:b/>
+          <w:color w:val="222222"/>
+          <w:sz w:val="19"/>
+          <w:szCs w:val="19"/>
+          <w:shd w:val="clear" w:color="auto" w:fill="FFFFFF"/>
+        </w:rPr>
+      </w:pPr>
+      <w:r>
+        <w:rPr>
+          <w:rFonts w:ascii="Arial" w:hAnsi="Arial" w:cs="Arial"/>
+          <w:b/>
+          <w:color w:val="222222"/>
+          <w:sz w:val="19"/>
+          <w:szCs w:val="19"/>
+          <w:shd w:val="clear" w:color="auto" w:fill="FFFFFF"/>
+        </w:rPr>
+        <w:t>Edits - done</w:t>
+      </w:r>
+    </w:p>
+    <w:p>
+      <w:pPr>
+        <w:spacing w:after="0" w:line="240" w:lineRule="auto"/>
+        <w:rPr>
+          <w:rFonts w:ascii="Arial" w:hAnsi="Arial" w:cs="Arial"/>
+          <w:color w:val="222222"/>
+          <w:sz w:val="19"/>
+          <w:szCs w:val="19"/>
+          <w:shd w:val="clear" w:color="auto" w:fill="FFFFFF"/>
+        </w:rPr>
+      </w:pPr>
+      <w:r>
+        <w:rPr>
+          <w:rFonts w:ascii="Arial" w:hAnsi="Arial" w:cs="Arial"/>
+          <w:color w:val="222222"/>
+          <w:sz w:val="19"/>
+          <w:szCs w:val="19"/>
+        </w:rPr>
+        <w:br/>
+      </w:r>
+      <w:r>
+        <w:rPr>
+          <w:rFonts w:ascii="Arial" w:hAnsi="Arial" w:cs="Arial"/>
+          <w:color w:val="222222"/>
+          <w:sz w:val="19"/>
+          <w:szCs w:val="19"/>
+          <w:shd w:val="clear" w:color="auto" w:fill="FFFFFF"/>
+        </w:rPr>
+        <w:t>3) Same place, and throughout:  When you have more than two authors in a</w:t>
+      </w:r>
+      <w:r>
+        <w:rPr>
+          <w:rFonts w:ascii="Arial" w:hAnsi="Arial" w:cs="Arial"/>
+          <w:color w:val="222222"/>
+          <w:sz w:val="19"/>
+          <w:szCs w:val="19"/>
+        </w:rPr>
+        <w:br/>
+      </w:r>
+      <w:r>
+        <w:rPr>
+          <w:rFonts w:ascii="Arial" w:hAnsi="Arial" w:cs="Arial"/>
+          <w:color w:val="222222"/>
+          <w:sz w:val="19"/>
+          <w:szCs w:val="19"/>
+          <w:shd w:val="clear" w:color="auto" w:fill="FFFFFF"/>
+        </w:rPr>
+        <w:t xml:space="preserve">citation, use </w:t>
       </w:r>
       <w:proofErr w:type="gramStart"/>
       <w:r>
@@ -1044,7 +1526,7 @@
           <w:szCs w:val="19"/>
           <w:shd w:val="clear" w:color="auto" w:fill="FFFFFF"/>
         </w:rPr>
-        <w:t>page</w:t>
+        <w:t>et</w:t>
       </w:r>
       <w:proofErr w:type="gramEnd"/>
       <w:r>
@@ -1055,26 +1537,29 @@
           <w:szCs w:val="19"/>
           <w:shd w:val="clear" w:color="auto" w:fill="FFFFFF"/>
         </w:rPr>
-        <w:t xml:space="preserve"> 3, first full paragraph: There's something funny about the tense in</w:t>
-      </w:r>
-      <w:r>
-        <w:rPr>
-          <w:rFonts w:ascii="Arial" w:hAnsi="Arial" w:cs="Arial"/>
-          <w:color w:val="222222"/>
-          <w:sz w:val="19"/>
-          <w:szCs w:val="19"/>
-        </w:rPr>
-        <w:br/>
-      </w:r>
-      <w:r>
-        <w:rPr>
-          <w:rFonts w:ascii="Arial" w:hAnsi="Arial" w:cs="Arial"/>
-          <w:color w:val="222222"/>
-          <w:sz w:val="19"/>
-          <w:szCs w:val="19"/>
-          <w:shd w:val="clear" w:color="auto" w:fill="FFFFFF"/>
-        </w:rPr>
-        <w:t xml:space="preserve">this </w:t>
+        <w:t xml:space="preserve">. </w:t>
+      </w:r>
+      <w:proofErr w:type="gramStart"/>
+      <w:r>
+        <w:rPr>
+          <w:rFonts w:ascii="Arial" w:hAnsi="Arial" w:cs="Arial"/>
+          <w:color w:val="222222"/>
+          <w:sz w:val="19"/>
+          <w:szCs w:val="19"/>
+          <w:shd w:val="clear" w:color="auto" w:fill="FFFFFF"/>
+        </w:rPr>
+        <w:t>al</w:t>
+      </w:r>
+      <w:proofErr w:type="gramEnd"/>
+      <w:r>
+        <w:rPr>
+          <w:rFonts w:ascii="Arial" w:hAnsi="Arial" w:cs="Arial"/>
+          <w:color w:val="222222"/>
+          <w:sz w:val="19"/>
+          <w:szCs w:val="19"/>
+          <w:shd w:val="clear" w:color="auto" w:fill="FFFFFF"/>
+        </w:rPr>
+        <w:t xml:space="preserve">.  So, I'd said something like </w:t>
       </w:r>
       <w:proofErr w:type="spellStart"/>
       <w:r>
@@ -1085,7 +1570,7 @@
           <w:szCs w:val="19"/>
           <w:shd w:val="clear" w:color="auto" w:fill="FFFFFF"/>
         </w:rPr>
-        <w:t>pragraph</w:t>
+        <w:t>Tintle</w:t>
       </w:r>
       <w:proofErr w:type="spellEnd"/>
       <w:r>
@@ -1096,83 +1581,26 @@
           <w:szCs w:val="19"/>
           <w:shd w:val="clear" w:color="auto" w:fill="FFFFFF"/>
         </w:rPr>
-        <w:t>. Seems like when you're talking about older studies you should</w:t>
-      </w:r>
-      <w:r>
-        <w:rPr>
-          <w:rFonts w:ascii="Arial" w:hAnsi="Arial" w:cs="Arial"/>
-          <w:color w:val="222222"/>
-          <w:sz w:val="19"/>
-          <w:szCs w:val="19"/>
-        </w:rPr>
-        <w:br/>
-      </w:r>
-      <w:r>
-        <w:rPr>
-          <w:rFonts w:ascii="Arial" w:hAnsi="Arial" w:cs="Arial"/>
-          <w:color w:val="222222"/>
-          <w:sz w:val="19"/>
-          <w:szCs w:val="19"/>
-          <w:shd w:val="clear" w:color="auto" w:fill="FFFFFF"/>
-        </w:rPr>
-        <w:t>use the past tense. AS in "This study did not however attempt" rather than</w:t>
-      </w:r>
-      <w:r>
-        <w:rPr>
-          <w:rFonts w:ascii="Arial" w:hAnsi="Arial" w:cs="Arial"/>
-          <w:color w:val="222222"/>
-          <w:sz w:val="19"/>
-          <w:szCs w:val="19"/>
-        </w:rPr>
-        <w:br/>
-      </w:r>
-      <w:r>
-        <w:rPr>
-          <w:rFonts w:ascii="Arial" w:hAnsi="Arial" w:cs="Arial"/>
-          <w:color w:val="222222"/>
-          <w:sz w:val="19"/>
-          <w:szCs w:val="19"/>
-          <w:shd w:val="clear" w:color="auto" w:fill="FFFFFF"/>
-        </w:rPr>
-        <w:t>"does not attempt". This also makes it easier to know which study you're</w:t>
-      </w:r>
-      <w:r>
-        <w:rPr>
-          <w:rFonts w:ascii="Arial" w:hAnsi="Arial" w:cs="Arial"/>
-          <w:color w:val="222222"/>
-          <w:sz w:val="19"/>
-          <w:szCs w:val="19"/>
-        </w:rPr>
-        <w:br/>
-      </w:r>
-      <w:r>
-        <w:rPr>
-          <w:rFonts w:ascii="Arial" w:hAnsi="Arial" w:cs="Arial"/>
-          <w:color w:val="222222"/>
-          <w:sz w:val="19"/>
-          <w:szCs w:val="19"/>
-          <w:shd w:val="clear" w:color="auto" w:fill="FFFFFF"/>
-        </w:rPr>
-        <w:t>referring to when you say "this" study.  Throughout this paragraph, you</w:t>
-      </w:r>
-      <w:r>
-        <w:rPr>
-          <w:rFonts w:ascii="Arial" w:hAnsi="Arial" w:cs="Arial"/>
-          <w:color w:val="222222"/>
-          <w:sz w:val="19"/>
-          <w:szCs w:val="19"/>
-        </w:rPr>
-        <w:br/>
-      </w:r>
-      <w:r>
-        <w:rPr>
-          <w:rFonts w:ascii="Arial" w:hAnsi="Arial" w:cs="Arial"/>
-          <w:color w:val="222222"/>
-          <w:sz w:val="19"/>
-          <w:szCs w:val="19"/>
-          <w:shd w:val="clear" w:color="auto" w:fill="FFFFFF"/>
-        </w:rPr>
-        <w:t xml:space="preserve">could use some careful checking of the verb </w:t>
+        <w:t xml:space="preserve"> et al (2011) found</w:t>
+      </w:r>
+      <w:r>
+        <w:rPr>
+          <w:rFonts w:ascii="Arial" w:hAnsi="Arial" w:cs="Arial"/>
+          <w:color w:val="222222"/>
+          <w:sz w:val="19"/>
+          <w:szCs w:val="19"/>
+        </w:rPr>
+        <w:br/>
+      </w:r>
+      <w:r>
+        <w:rPr>
+          <w:rFonts w:ascii="Arial" w:hAnsi="Arial" w:cs="Arial"/>
+          <w:color w:val="222222"/>
+          <w:sz w:val="19"/>
+          <w:szCs w:val="19"/>
+          <w:shd w:val="clear" w:color="auto" w:fill="FFFFFF"/>
+        </w:rPr>
+        <w:t xml:space="preserve">weak evidence....  </w:t>
       </w:r>
       <w:proofErr w:type="spellStart"/>
       <w:r>
@@ -1183,7 +1611,7 @@
           <w:szCs w:val="19"/>
           <w:shd w:val="clear" w:color="auto" w:fill="FFFFFF"/>
         </w:rPr>
-        <w:t>tensse</w:t>
+        <w:t>Tintle</w:t>
       </w:r>
       <w:proofErr w:type="spellEnd"/>
       <w:r>
@@ -1194,45 +1622,132 @@
           <w:szCs w:val="19"/>
           <w:shd w:val="clear" w:color="auto" w:fill="FFFFFF"/>
         </w:rPr>
-        <w:t>.</w:t>
-      </w:r>
-      <w:r>
-        <w:rPr>
-          <w:rFonts w:ascii="Arial" w:hAnsi="Arial" w:cs="Arial"/>
-          <w:color w:val="222222"/>
-          <w:sz w:val="19"/>
-          <w:szCs w:val="19"/>
-        </w:rPr>
-        <w:br/>
-      </w:r>
-      <w:r>
-        <w:rPr>
-          <w:rFonts w:ascii="Arial" w:hAnsi="Arial" w:cs="Arial"/>
-          <w:color w:val="222222"/>
-          <w:sz w:val="19"/>
-          <w:szCs w:val="19"/>
-          <w:shd w:val="clear" w:color="auto" w:fill="FFFFFF"/>
-        </w:rPr>
-        <w:t>3) Same place, and throughout:  When you have more than two authors in a</w:t>
-      </w:r>
-      <w:r>
-        <w:rPr>
-          <w:rFonts w:ascii="Arial" w:hAnsi="Arial" w:cs="Arial"/>
-          <w:color w:val="222222"/>
-          <w:sz w:val="19"/>
-          <w:szCs w:val="19"/>
-        </w:rPr>
-        <w:br/>
-      </w:r>
-      <w:r>
-        <w:rPr>
-          <w:rFonts w:ascii="Arial" w:hAnsi="Arial" w:cs="Arial"/>
-          <w:color w:val="222222"/>
-          <w:sz w:val="19"/>
-          <w:szCs w:val="19"/>
-          <w:shd w:val="clear" w:color="auto" w:fill="FFFFFF"/>
-        </w:rPr>
-        <w:t xml:space="preserve">citation, use </w:t>
+        <w:t xml:space="preserve">, </w:t>
+      </w:r>
+      <w:proofErr w:type="spellStart"/>
+      <w:r>
+        <w:rPr>
+          <w:rFonts w:ascii="Arial" w:hAnsi="Arial" w:cs="Arial"/>
+          <w:color w:val="222222"/>
+          <w:sz w:val="19"/>
+          <w:szCs w:val="19"/>
+          <w:shd w:val="clear" w:color="auto" w:fill="FFFFFF"/>
+        </w:rPr>
+        <w:t>etl</w:t>
+      </w:r>
+      <w:proofErr w:type="spellEnd"/>
+      <w:r>
+        <w:rPr>
+          <w:rFonts w:ascii="Arial" w:hAnsi="Arial" w:cs="Arial"/>
+          <w:color w:val="222222"/>
+          <w:sz w:val="19"/>
+          <w:szCs w:val="19"/>
+          <w:shd w:val="clear" w:color="auto" w:fill="FFFFFF"/>
+        </w:rPr>
+        <w:t xml:space="preserve"> al (2012) then found....</w:t>
+      </w:r>
+      <w:r>
+        <w:rPr>
+          <w:rFonts w:ascii="Arial" w:hAnsi="Arial" w:cs="Arial"/>
+          <w:color w:val="222222"/>
+          <w:sz w:val="19"/>
+          <w:szCs w:val="19"/>
+        </w:rPr>
+        <w:br/>
+      </w:r>
+      <w:r>
+        <w:rPr>
+          <w:rFonts w:ascii="Arial" w:hAnsi="Arial" w:cs="Arial"/>
+          <w:color w:val="222222"/>
+          <w:sz w:val="19"/>
+          <w:szCs w:val="19"/>
+          <w:shd w:val="clear" w:color="auto" w:fill="FFFFFF"/>
+        </w:rPr>
+        <w:t xml:space="preserve">Two </w:t>
+      </w:r>
+      <w:proofErr w:type="spellStart"/>
+      <w:r>
+        <w:rPr>
+          <w:rFonts w:ascii="Arial" w:hAnsi="Arial" w:cs="Arial"/>
+          <w:color w:val="222222"/>
+          <w:sz w:val="19"/>
+          <w:szCs w:val="19"/>
+          <w:shd w:val="clear" w:color="auto" w:fill="FFFFFF"/>
+        </w:rPr>
+        <w:t>authos</w:t>
+      </w:r>
+      <w:proofErr w:type="spellEnd"/>
+      <w:r>
+        <w:rPr>
+          <w:rFonts w:ascii="Arial" w:hAnsi="Arial" w:cs="Arial"/>
+          <w:color w:val="222222"/>
+          <w:sz w:val="19"/>
+          <w:szCs w:val="19"/>
+          <w:shd w:val="clear" w:color="auto" w:fill="FFFFFF"/>
+        </w:rPr>
+        <w:t xml:space="preserve"> get an ampersand.</w:t>
+      </w:r>
+      <w:r>
+        <w:rPr>
+          <w:rFonts w:ascii="Arial" w:hAnsi="Arial" w:cs="Arial"/>
+          <w:color w:val="222222"/>
+          <w:sz w:val="19"/>
+          <w:szCs w:val="19"/>
+          <w:shd w:val="clear" w:color="auto" w:fill="FFFFFF"/>
+        </w:rPr>
+        <w:t xml:space="preserve"> </w:t>
+      </w:r>
+    </w:p>
+    <w:p>
+      <w:pPr>
+        <w:spacing w:after="0" w:line="240" w:lineRule="auto"/>
+        <w:rPr>
+          <w:rFonts w:ascii="Arial" w:hAnsi="Arial" w:cs="Arial"/>
+          <w:b/>
+          <w:color w:val="222222"/>
+          <w:sz w:val="19"/>
+          <w:szCs w:val="19"/>
+          <w:shd w:val="clear" w:color="auto" w:fill="FFFFFF"/>
+        </w:rPr>
+      </w:pPr>
+      <w:r>
+        <w:rPr>
+          <w:rFonts w:ascii="Arial" w:hAnsi="Arial" w:cs="Arial"/>
+          <w:b/>
+          <w:color w:val="222222"/>
+          <w:sz w:val="19"/>
+          <w:szCs w:val="19"/>
+          <w:shd w:val="clear" w:color="auto" w:fill="FFFFFF"/>
+        </w:rPr>
+        <w:t>Edits - done</w:t>
+      </w:r>
+      <w:r>
+        <w:rPr>
+          <w:rFonts w:ascii="Arial" w:hAnsi="Arial" w:cs="Arial"/>
+          <w:color w:val="222222"/>
+          <w:sz w:val="19"/>
+          <w:szCs w:val="19"/>
+        </w:rPr>
+        <w:br/>
+      </w:r>
+      <w:r>
+        <w:rPr>
+          <w:rFonts w:ascii="Arial" w:hAnsi="Arial" w:cs="Arial"/>
+          <w:color w:val="222222"/>
+          <w:sz w:val="19"/>
+          <w:szCs w:val="19"/>
+        </w:rPr>
+        <w:br/>
+      </w:r>
+      <w:r>
+        <w:rPr>
+          <w:rFonts w:ascii="Arial" w:hAnsi="Arial" w:cs="Arial"/>
+          <w:color w:val="222222"/>
+          <w:sz w:val="19"/>
+          <w:szCs w:val="19"/>
+          <w:shd w:val="clear" w:color="auto" w:fill="FFFFFF"/>
+        </w:rPr>
+        <w:t>4) Please use data as a plural.  I try to be consistent in this myself</w:t>
       </w:r>
       <w:proofErr w:type="gramStart"/>
       <w:r>
@@ -1243,7 +1758,7 @@
           <w:szCs w:val="19"/>
           <w:shd w:val="clear" w:color="auto" w:fill="FFFFFF"/>
         </w:rPr>
-        <w:t>et</w:t>
+        <w:t>,</w:t>
       </w:r>
       <w:proofErr w:type="gramEnd"/>
       <w:r>
@@ -1252,9 +1767,37 @@
           <w:color w:val="222222"/>
           <w:sz w:val="19"/>
           <w:szCs w:val="19"/>
-          <w:shd w:val="clear" w:color="auto" w:fill="FFFFFF"/>
-        </w:rPr>
-        <w:t xml:space="preserve">. </w:t>
+        </w:rPr>
+        <w:br/>
+      </w:r>
+      <w:r>
+        <w:rPr>
+          <w:rFonts w:ascii="Arial" w:hAnsi="Arial" w:cs="Arial"/>
+          <w:color w:val="222222"/>
+          <w:sz w:val="19"/>
+          <w:szCs w:val="19"/>
+          <w:shd w:val="clear" w:color="auto" w:fill="FFFFFF"/>
+        </w:rPr>
+        <w:t>though sometimes fail. It may be an archaic editorial distinction, but I am</w:t>
+      </w:r>
+      <w:r>
+        <w:rPr>
+          <w:rFonts w:ascii="Arial" w:hAnsi="Arial" w:cs="Arial"/>
+          <w:color w:val="222222"/>
+          <w:sz w:val="19"/>
+          <w:szCs w:val="19"/>
+        </w:rPr>
+        <w:br/>
+      </w:r>
+      <w:r>
+        <w:rPr>
+          <w:rFonts w:ascii="Arial" w:hAnsi="Arial" w:cs="Arial"/>
+          <w:color w:val="222222"/>
+          <w:sz w:val="19"/>
+          <w:szCs w:val="19"/>
+          <w:shd w:val="clear" w:color="auto" w:fill="FFFFFF"/>
+        </w:rPr>
+        <w:t>fond of it. So first paragraph under Methodology: "</w:t>
       </w:r>
       <w:proofErr w:type="gramStart"/>
       <w:r>
@@ -1265,7 +1808,7 @@
           <w:szCs w:val="19"/>
           <w:shd w:val="clear" w:color="auto" w:fill="FFFFFF"/>
         </w:rPr>
-        <w:t>al</w:t>
+        <w:t>..there</w:t>
       </w:r>
       <w:proofErr w:type="gramEnd"/>
       <w:r>
@@ -1276,7 +1819,91 @@
           <w:szCs w:val="19"/>
           <w:shd w:val="clear" w:color="auto" w:fill="FFFFFF"/>
         </w:rPr>
-        <w:t xml:space="preserve">.  So, I'd said something like </w:t>
+        <w:t xml:space="preserve"> data were</w:t>
+      </w:r>
+      <w:r>
+        <w:rPr>
+          <w:rFonts w:ascii="Arial" w:hAnsi="Arial" w:cs="Arial"/>
+          <w:color w:val="222222"/>
+          <w:sz w:val="19"/>
+          <w:szCs w:val="19"/>
+        </w:rPr>
+        <w:br/>
+      </w:r>
+      <w:r>
+        <w:rPr>
+          <w:rFonts w:ascii="Arial" w:hAnsi="Arial" w:cs="Arial"/>
+          <w:color w:val="222222"/>
+          <w:sz w:val="19"/>
+          <w:szCs w:val="19"/>
+          <w:shd w:val="clear" w:color="auto" w:fill="FFFFFF"/>
+        </w:rPr>
+        <w:t>omitted..."</w:t>
+      </w:r>
+      <w:r>
+        <w:rPr>
+          <w:rFonts w:ascii="Arial" w:hAnsi="Arial" w:cs="Arial"/>
+          <w:color w:val="222222"/>
+          <w:sz w:val="19"/>
+          <w:szCs w:val="19"/>
+          <w:shd w:val="clear" w:color="auto" w:fill="FFFFFF"/>
+        </w:rPr>
+        <w:t xml:space="preserve"> </w:t>
+      </w:r>
+    </w:p>
+    <w:p>
+      <w:pPr>
+        <w:spacing w:after="0" w:line="240" w:lineRule="auto"/>
+        <w:rPr>
+          <w:rFonts w:ascii="Arial" w:hAnsi="Arial" w:cs="Arial"/>
+          <w:b/>
+          <w:color w:val="222222"/>
+          <w:sz w:val="19"/>
+          <w:szCs w:val="19"/>
+          <w:shd w:val="clear" w:color="auto" w:fill="FFFFFF"/>
+        </w:rPr>
+      </w:pPr>
+      <w:r>
+        <w:rPr>
+          <w:rFonts w:ascii="Arial" w:hAnsi="Arial" w:cs="Arial"/>
+          <w:b/>
+          <w:color w:val="222222"/>
+          <w:sz w:val="19"/>
+          <w:szCs w:val="19"/>
+          <w:shd w:val="clear" w:color="auto" w:fill="FFFFFF"/>
+        </w:rPr>
+        <w:t>Edits - done</w:t>
+      </w:r>
+    </w:p>
+    <w:p>
+      <w:pPr>
+        <w:spacing w:after="0" w:line="240" w:lineRule="auto"/>
+        <w:rPr>
+          <w:rFonts w:ascii="Arial" w:hAnsi="Arial" w:cs="Arial"/>
+          <w:color w:val="222222"/>
+          <w:sz w:val="19"/>
+          <w:szCs w:val="19"/>
+          <w:shd w:val="clear" w:color="auto" w:fill="FFFFFF"/>
+        </w:rPr>
+      </w:pPr>
+      <w:r>
+        <w:rPr>
+          <w:rFonts w:ascii="Arial" w:hAnsi="Arial" w:cs="Arial"/>
+          <w:color w:val="222222"/>
+          <w:sz w:val="19"/>
+          <w:szCs w:val="19"/>
+        </w:rPr>
+        <w:br/>
+      </w:r>
+      <w:r>
+        <w:rPr>
+          <w:rFonts w:ascii="Arial" w:hAnsi="Arial" w:cs="Arial"/>
+          <w:color w:val="222222"/>
+          <w:sz w:val="19"/>
+          <w:szCs w:val="19"/>
+          <w:shd w:val="clear" w:color="auto" w:fill="FFFFFF"/>
+        </w:rPr>
+        <w:t xml:space="preserve">5) Same paragraph under </w:t>
       </w:r>
       <w:proofErr w:type="spellStart"/>
       <w:r>
@@ -1287,7 +1914,7 @@
           <w:szCs w:val="19"/>
           <w:shd w:val="clear" w:color="auto" w:fill="FFFFFF"/>
         </w:rPr>
-        <w:t>Tintle</w:t>
+        <w:t>Metholodgy</w:t>
       </w:r>
       <w:proofErr w:type="spellEnd"/>
       <w:r>
@@ -1298,262 +1925,6 @@
           <w:szCs w:val="19"/>
           <w:shd w:val="clear" w:color="auto" w:fill="FFFFFF"/>
         </w:rPr>
-        <w:t xml:space="preserve"> et al (2011) found</w:t>
-      </w:r>
-      <w:r>
-        <w:rPr>
-          <w:rFonts w:ascii="Arial" w:hAnsi="Arial" w:cs="Arial"/>
-          <w:color w:val="222222"/>
-          <w:sz w:val="19"/>
-          <w:szCs w:val="19"/>
-        </w:rPr>
-        <w:br/>
-      </w:r>
-      <w:r>
-        <w:rPr>
-          <w:rFonts w:ascii="Arial" w:hAnsi="Arial" w:cs="Arial"/>
-          <w:color w:val="222222"/>
-          <w:sz w:val="19"/>
-          <w:szCs w:val="19"/>
-          <w:shd w:val="clear" w:color="auto" w:fill="FFFFFF"/>
-        </w:rPr>
-        <w:lastRenderedPageBreak/>
-        <w:t xml:space="preserve">weak evidence....  </w:t>
-      </w:r>
-      <w:proofErr w:type="spellStart"/>
-      <w:r>
-        <w:rPr>
-          <w:rFonts w:ascii="Arial" w:hAnsi="Arial" w:cs="Arial"/>
-          <w:color w:val="222222"/>
-          <w:sz w:val="19"/>
-          <w:szCs w:val="19"/>
-          <w:shd w:val="clear" w:color="auto" w:fill="FFFFFF"/>
-        </w:rPr>
-        <w:t>Tintle</w:t>
-      </w:r>
-      <w:proofErr w:type="spellEnd"/>
-      <w:r>
-        <w:rPr>
-          <w:rFonts w:ascii="Arial" w:hAnsi="Arial" w:cs="Arial"/>
-          <w:color w:val="222222"/>
-          <w:sz w:val="19"/>
-          <w:szCs w:val="19"/>
-          <w:shd w:val="clear" w:color="auto" w:fill="FFFFFF"/>
-        </w:rPr>
-        <w:t xml:space="preserve">, </w:t>
-      </w:r>
-      <w:proofErr w:type="spellStart"/>
-      <w:r>
-        <w:rPr>
-          <w:rFonts w:ascii="Arial" w:hAnsi="Arial" w:cs="Arial"/>
-          <w:color w:val="222222"/>
-          <w:sz w:val="19"/>
-          <w:szCs w:val="19"/>
-          <w:shd w:val="clear" w:color="auto" w:fill="FFFFFF"/>
-        </w:rPr>
-        <w:t>etl</w:t>
-      </w:r>
-      <w:proofErr w:type="spellEnd"/>
-      <w:r>
-        <w:rPr>
-          <w:rFonts w:ascii="Arial" w:hAnsi="Arial" w:cs="Arial"/>
-          <w:color w:val="222222"/>
-          <w:sz w:val="19"/>
-          <w:szCs w:val="19"/>
-          <w:shd w:val="clear" w:color="auto" w:fill="FFFFFF"/>
-        </w:rPr>
-        <w:t xml:space="preserve"> al (2012) then found....</w:t>
-      </w:r>
-      <w:r>
-        <w:rPr>
-          <w:rFonts w:ascii="Arial" w:hAnsi="Arial" w:cs="Arial"/>
-          <w:color w:val="222222"/>
-          <w:sz w:val="19"/>
-          <w:szCs w:val="19"/>
-        </w:rPr>
-        <w:br/>
-      </w:r>
-      <w:r>
-        <w:rPr>
-          <w:rFonts w:ascii="Arial" w:hAnsi="Arial" w:cs="Arial"/>
-          <w:color w:val="222222"/>
-          <w:sz w:val="19"/>
-          <w:szCs w:val="19"/>
-          <w:shd w:val="clear" w:color="auto" w:fill="FFFFFF"/>
-        </w:rPr>
-        <w:t xml:space="preserve">Two </w:t>
-      </w:r>
-      <w:proofErr w:type="spellStart"/>
-      <w:r>
-        <w:rPr>
-          <w:rFonts w:ascii="Arial" w:hAnsi="Arial" w:cs="Arial"/>
-          <w:color w:val="222222"/>
-          <w:sz w:val="19"/>
-          <w:szCs w:val="19"/>
-          <w:shd w:val="clear" w:color="auto" w:fill="FFFFFF"/>
-        </w:rPr>
-        <w:t>authos</w:t>
-      </w:r>
-      <w:proofErr w:type="spellEnd"/>
-      <w:r>
-        <w:rPr>
-          <w:rFonts w:ascii="Arial" w:hAnsi="Arial" w:cs="Arial"/>
-          <w:color w:val="222222"/>
-          <w:sz w:val="19"/>
-          <w:szCs w:val="19"/>
-          <w:shd w:val="clear" w:color="auto" w:fill="FFFFFF"/>
-        </w:rPr>
-        <w:t xml:space="preserve"> get an ampersand.</w:t>
-      </w:r>
-      <w:r>
-        <w:rPr>
-          <w:rFonts w:ascii="Arial" w:hAnsi="Arial" w:cs="Arial"/>
-          <w:color w:val="222222"/>
-          <w:sz w:val="19"/>
-          <w:szCs w:val="19"/>
-        </w:rPr>
-        <w:br/>
-      </w:r>
-      <w:r>
-        <w:rPr>
-          <w:rFonts w:ascii="Arial" w:hAnsi="Arial" w:cs="Arial"/>
-          <w:color w:val="222222"/>
-          <w:sz w:val="19"/>
-          <w:szCs w:val="19"/>
-          <w:shd w:val="clear" w:color="auto" w:fill="FFFFFF"/>
-        </w:rPr>
-        <w:t>4) Please use data as a plural.  I try to be consistent in this myself</w:t>
-      </w:r>
-      <w:proofErr w:type="gramStart"/>
-      <w:r>
-        <w:rPr>
-          <w:rFonts w:ascii="Arial" w:hAnsi="Arial" w:cs="Arial"/>
-          <w:color w:val="222222"/>
-          <w:sz w:val="19"/>
-          <w:szCs w:val="19"/>
-          <w:shd w:val="clear" w:color="auto" w:fill="FFFFFF"/>
-        </w:rPr>
-        <w:t>,</w:t>
-      </w:r>
-      <w:proofErr w:type="gramEnd"/>
-      <w:r>
-        <w:rPr>
-          <w:rFonts w:ascii="Arial" w:hAnsi="Arial" w:cs="Arial"/>
-          <w:color w:val="222222"/>
-          <w:sz w:val="19"/>
-          <w:szCs w:val="19"/>
-        </w:rPr>
-        <w:br/>
-      </w:r>
-      <w:r>
-        <w:rPr>
-          <w:rFonts w:ascii="Arial" w:hAnsi="Arial" w:cs="Arial"/>
-          <w:color w:val="222222"/>
-          <w:sz w:val="19"/>
-          <w:szCs w:val="19"/>
-          <w:shd w:val="clear" w:color="auto" w:fill="FFFFFF"/>
-        </w:rPr>
-        <w:t>though sometimes fail. It may be an archaic editorial distinction, but I am</w:t>
-      </w:r>
-      <w:r>
-        <w:rPr>
-          <w:rFonts w:ascii="Arial" w:hAnsi="Arial" w:cs="Arial"/>
-          <w:color w:val="222222"/>
-          <w:sz w:val="19"/>
-          <w:szCs w:val="19"/>
-        </w:rPr>
-        <w:br/>
-      </w:r>
-      <w:r>
-        <w:rPr>
-          <w:rFonts w:ascii="Arial" w:hAnsi="Arial" w:cs="Arial"/>
-          <w:color w:val="222222"/>
-          <w:sz w:val="19"/>
-          <w:szCs w:val="19"/>
-          <w:shd w:val="clear" w:color="auto" w:fill="FFFFFF"/>
-        </w:rPr>
-        <w:t>fond of it. So first paragraph under Methodology: "</w:t>
-      </w:r>
-      <w:proofErr w:type="gramStart"/>
-      <w:r>
-        <w:rPr>
-          <w:rFonts w:ascii="Arial" w:hAnsi="Arial" w:cs="Arial"/>
-          <w:color w:val="222222"/>
-          <w:sz w:val="19"/>
-          <w:szCs w:val="19"/>
-          <w:shd w:val="clear" w:color="auto" w:fill="FFFFFF"/>
-        </w:rPr>
-        <w:t>..there</w:t>
-      </w:r>
-      <w:proofErr w:type="gramEnd"/>
-      <w:r>
-        <w:rPr>
-          <w:rFonts w:ascii="Arial" w:hAnsi="Arial" w:cs="Arial"/>
-          <w:color w:val="222222"/>
-          <w:sz w:val="19"/>
-          <w:szCs w:val="19"/>
-          <w:shd w:val="clear" w:color="auto" w:fill="FFFFFF"/>
-        </w:rPr>
-        <w:t xml:space="preserve"> data were</w:t>
-      </w:r>
-      <w:r>
-        <w:rPr>
-          <w:rFonts w:ascii="Arial" w:hAnsi="Arial" w:cs="Arial"/>
-          <w:color w:val="222222"/>
-          <w:sz w:val="19"/>
-          <w:szCs w:val="19"/>
-        </w:rPr>
-        <w:br/>
-      </w:r>
-      <w:r>
-        <w:rPr>
-          <w:rFonts w:ascii="Arial" w:hAnsi="Arial" w:cs="Arial"/>
-          <w:color w:val="222222"/>
-          <w:sz w:val="19"/>
-          <w:szCs w:val="19"/>
-          <w:shd w:val="clear" w:color="auto" w:fill="FFFFFF"/>
-        </w:rPr>
-        <w:t>omitted..."</w:t>
-      </w:r>
-      <w:r>
-        <w:rPr>
-          <w:rFonts w:ascii="Arial" w:hAnsi="Arial" w:cs="Arial"/>
-          <w:color w:val="222222"/>
-          <w:sz w:val="19"/>
-          <w:szCs w:val="19"/>
-        </w:rPr>
-        <w:br/>
-      </w:r>
-      <w:r>
-        <w:rPr>
-          <w:rFonts w:ascii="Arial" w:hAnsi="Arial" w:cs="Arial"/>
-          <w:color w:val="222222"/>
-          <w:sz w:val="19"/>
-          <w:szCs w:val="19"/>
-          <w:shd w:val="clear" w:color="auto" w:fill="FFFFFF"/>
-        </w:rPr>
-        <w:t xml:space="preserve">5) Same paragraph under </w:t>
-      </w:r>
-      <w:proofErr w:type="spellStart"/>
-      <w:r>
-        <w:rPr>
-          <w:rFonts w:ascii="Arial" w:hAnsi="Arial" w:cs="Arial"/>
-          <w:color w:val="222222"/>
-          <w:sz w:val="19"/>
-          <w:szCs w:val="19"/>
-          <w:shd w:val="clear" w:color="auto" w:fill="FFFFFF"/>
-        </w:rPr>
-        <w:t>Metholodgy</w:t>
-      </w:r>
-      <w:proofErr w:type="spellEnd"/>
-      <w:r>
-        <w:rPr>
-          <w:rFonts w:ascii="Arial" w:hAnsi="Arial" w:cs="Arial"/>
-          <w:color w:val="222222"/>
-          <w:sz w:val="19"/>
-          <w:szCs w:val="19"/>
-          <w:shd w:val="clear" w:color="auto" w:fill="FFFFFF"/>
-        </w:rPr>
         <w:t>:  You present the cohort labels out of</w:t>
       </w:r>
       <w:r>
@@ -1594,6 +1965,97 @@
         </w:rPr>
         <w:t>reason, please state it. If not, change to alphabetical.</w:t>
       </w:r>
+    </w:p>
+    <w:p>
+      <w:pPr>
+        <w:spacing w:after="0" w:line="240" w:lineRule="auto"/>
+        <w:rPr>
+          <w:rFonts w:ascii="Arial" w:hAnsi="Arial" w:cs="Arial"/>
+          <w:b/>
+          <w:color w:val="222222"/>
+          <w:sz w:val="19"/>
+          <w:szCs w:val="19"/>
+          <w:shd w:val="clear" w:color="auto" w:fill="FFFFFF"/>
+        </w:rPr>
+      </w:pPr>
+      <w:r>
+        <w:rPr>
+          <w:rFonts w:ascii="Arial" w:hAnsi="Arial" w:cs="Arial"/>
+          <w:b/>
+          <w:color w:val="222222"/>
+          <w:sz w:val="19"/>
+          <w:szCs w:val="19"/>
+          <w:shd w:val="clear" w:color="auto" w:fill="FFFFFF"/>
+        </w:rPr>
+        <w:t xml:space="preserve">The ordering of the cohort labels was challenging due to the fact that there was not arrangement that would present the cohorts in </w:t>
+      </w:r>
+      <w:r>
+        <w:rPr>
+          <w:rFonts w:ascii="Arial" w:hAnsi="Arial" w:cs="Arial"/>
+          <w:b/>
+          <w:color w:val="222222"/>
+          <w:sz w:val="19"/>
+          <w:szCs w:val="19"/>
+          <w:shd w:val="clear" w:color="auto" w:fill="FFFFFF"/>
+        </w:rPr>
+        <w:t xml:space="preserve">alphabetical </w:t>
+      </w:r>
+      <w:r>
+        <w:rPr>
+          <w:rFonts w:ascii="Arial" w:hAnsi="Arial" w:cs="Arial"/>
+          <w:b/>
+          <w:color w:val="222222"/>
+          <w:sz w:val="19"/>
+          <w:szCs w:val="19"/>
+          <w:shd w:val="clear" w:color="auto" w:fill="FFFFFF"/>
+        </w:rPr>
+        <w:t xml:space="preserve">order simultaneously </w:t>
+      </w:r>
+      <w:r>
+        <w:rPr>
+          <w:rFonts w:ascii="Arial" w:hAnsi="Arial" w:cs="Arial"/>
+          <w:b/>
+          <w:color w:val="222222"/>
+          <w:sz w:val="19"/>
+          <w:szCs w:val="19"/>
+          <w:shd w:val="clear" w:color="auto" w:fill="FFFFFF"/>
+        </w:rPr>
+        <w:t>with respect to groupings within</w:t>
+      </w:r>
+      <w:r>
+        <w:rPr>
+          <w:rFonts w:ascii="Arial" w:hAnsi="Arial" w:cs="Arial"/>
+          <w:b/>
+          <w:color w:val="222222"/>
+          <w:sz w:val="19"/>
+          <w:szCs w:val="19"/>
+          <w:shd w:val="clear" w:color="auto" w:fill="FFFFFF"/>
+        </w:rPr>
+        <w:t xml:space="preserve"> curricula, classrooms and lab rooms the mixture of class rooms and</w:t>
+      </w:r>
+      <w:r>
+        <w:rPr>
+          <w:rFonts w:ascii="Arial" w:hAnsi="Arial" w:cs="Arial"/>
+          <w:b/>
+          <w:color w:val="222222"/>
+          <w:sz w:val="19"/>
+          <w:szCs w:val="19"/>
+          <w:shd w:val="clear" w:color="auto" w:fill="FFFFFF"/>
+        </w:rPr>
+        <w:t xml:space="preserve"> times. The reordering the labels in the first paragraph leads to a more confusing organization in the diagrams and discussion that follows. </w:t>
+      </w:r>
+    </w:p>
+    <w:p>
+      <w:pPr>
+        <w:spacing w:after="0" w:line="240" w:lineRule="auto"/>
+        <w:rPr>
+          <w:rFonts w:ascii="Arial" w:hAnsi="Arial" w:cs="Arial"/>
+          <w:color w:val="222222"/>
+          <w:sz w:val="19"/>
+          <w:szCs w:val="19"/>
+          <w:shd w:val="clear" w:color="auto" w:fill="FFFFFF"/>
+        </w:rPr>
+      </w:pPr>
       <w:r>
         <w:rPr>
           <w:rFonts w:ascii="Arial" w:hAnsi="Arial" w:cs="Arial"/>
@@ -1772,6 +2234,42 @@
         </w:rPr>
         <w:t>make out.</w:t>
       </w:r>
+    </w:p>
+    <w:p>
+      <w:pPr>
+        <w:spacing w:after="0" w:line="240" w:lineRule="auto"/>
+        <w:rPr>
+          <w:rFonts w:ascii="Arial" w:hAnsi="Arial" w:cs="Arial"/>
+          <w:b/>
+          <w:color w:val="222222"/>
+          <w:sz w:val="19"/>
+          <w:szCs w:val="19"/>
+          <w:shd w:val="clear" w:color="auto" w:fill="FFFFFF"/>
+        </w:rPr>
+      </w:pPr>
+      <w:r>
+        <w:rPr>
+          <w:rFonts w:ascii="Arial" w:hAnsi="Arial" w:cs="Arial"/>
+          <w:b/>
+          <w:color w:val="222222"/>
+          <w:sz w:val="19"/>
+          <w:szCs w:val="19"/>
+          <w:shd w:val="clear" w:color="auto" w:fill="FFFFFF"/>
+        </w:rPr>
+        <w:t>I have changed the box shading to make it clearer to read.</w:t>
+      </w:r>
+    </w:p>
+    <w:p>
+      <w:pPr>
+        <w:spacing w:after="0" w:line="240" w:lineRule="auto"/>
+        <w:rPr>
+          <w:rFonts w:ascii="Arial" w:hAnsi="Arial" w:cs="Arial"/>
+          <w:color w:val="222222"/>
+          <w:sz w:val="19"/>
+          <w:szCs w:val="19"/>
+          <w:shd w:val="clear" w:color="auto" w:fill="FFFFFF"/>
+        </w:rPr>
+      </w:pPr>
       <w:r>
         <w:rPr>
           <w:rFonts w:ascii="Arial" w:hAnsi="Arial" w:cs="Arial"/>
@@ -1917,6 +2415,42 @@
         </w:rPr>
         <w:t>more precise in what is being displayed.</w:t>
       </w:r>
+    </w:p>
+    <w:p>
+      <w:pPr>
+        <w:spacing w:after="0" w:line="240" w:lineRule="auto"/>
+        <w:rPr>
+          <w:rFonts w:ascii="Arial" w:hAnsi="Arial" w:cs="Arial"/>
+          <w:b/>
+          <w:color w:val="222222"/>
+          <w:sz w:val="19"/>
+          <w:szCs w:val="19"/>
+          <w:shd w:val="clear" w:color="auto" w:fill="FFFFFF"/>
+        </w:rPr>
+      </w:pPr>
+      <w:r>
+        <w:rPr>
+          <w:rFonts w:ascii="Arial" w:hAnsi="Arial" w:cs="Arial"/>
+          <w:b/>
+          <w:color w:val="222222"/>
+          <w:sz w:val="19"/>
+          <w:szCs w:val="19"/>
+          <w:shd w:val="clear" w:color="auto" w:fill="FFFFFF"/>
+        </w:rPr>
+        <w:t>Edits - done</w:t>
+      </w:r>
+    </w:p>
+    <w:p>
+      <w:pPr>
+        <w:spacing w:after="0" w:line="240" w:lineRule="auto"/>
+        <w:rPr>
+          <w:rFonts w:ascii="Arial" w:hAnsi="Arial" w:cs="Arial"/>
+          <w:color w:val="222222"/>
+          <w:sz w:val="19"/>
+          <w:szCs w:val="19"/>
+          <w:shd w:val="clear" w:color="auto" w:fill="FFFFFF"/>
+        </w:rPr>
+      </w:pPr>
       <w:r>
         <w:rPr>
           <w:rFonts w:ascii="Arial" w:hAnsi="Arial" w:cs="Arial"/>
@@ -1980,6 +2514,53 @@
           <w:color w:val="222222"/>
           <w:sz w:val="19"/>
           <w:szCs w:val="19"/>
+          <w:shd w:val="clear" w:color="auto" w:fill="FFFFFF"/>
+        </w:rPr>
+        <w:t xml:space="preserve"> </w:t>
+      </w:r>
+    </w:p>
+    <w:p>
+      <w:pPr>
+        <w:spacing w:after="0" w:line="240" w:lineRule="auto"/>
+        <w:rPr>
+          <w:rFonts w:ascii="Arial" w:hAnsi="Arial" w:cs="Arial"/>
+          <w:b/>
+          <w:color w:val="222222"/>
+          <w:sz w:val="19"/>
+          <w:szCs w:val="19"/>
+          <w:shd w:val="clear" w:color="auto" w:fill="FFFFFF"/>
+        </w:rPr>
+      </w:pPr>
+      <w:r>
+        <w:rPr>
+          <w:rFonts w:ascii="Arial" w:hAnsi="Arial" w:cs="Arial"/>
+          <w:b/>
+          <w:color w:val="222222"/>
+          <w:sz w:val="19"/>
+          <w:szCs w:val="19"/>
+          <w:shd w:val="clear" w:color="auto" w:fill="FFFFFF"/>
+        </w:rPr>
+        <w:lastRenderedPageBreak/>
+        <w:t>Edits - done</w:t>
+      </w:r>
+    </w:p>
+    <w:p>
+      <w:pPr>
+        <w:spacing w:after="0" w:line="240" w:lineRule="auto"/>
+        <w:rPr>
+          <w:rFonts w:ascii="Arial" w:hAnsi="Arial" w:cs="Arial"/>
+          <w:color w:val="222222"/>
+          <w:sz w:val="19"/>
+          <w:szCs w:val="19"/>
+          <w:shd w:val="clear" w:color="auto" w:fill="FFFFFF"/>
+        </w:rPr>
+      </w:pPr>
+      <w:r>
+        <w:rPr>
+          <w:rFonts w:ascii="Arial" w:hAnsi="Arial" w:cs="Arial"/>
+          <w:color w:val="222222"/>
+          <w:sz w:val="19"/>
+          <w:szCs w:val="19"/>
         </w:rPr>
         <w:br/>
       </w:r>
@@ -2037,6 +2618,52 @@
           <w:color w:val="222222"/>
           <w:sz w:val="19"/>
           <w:szCs w:val="19"/>
+          <w:shd w:val="clear" w:color="auto" w:fill="FFFFFF"/>
+        </w:rPr>
+        <w:t xml:space="preserve"> </w:t>
+      </w:r>
+    </w:p>
+    <w:p>
+      <w:pPr>
+        <w:spacing w:after="0" w:line="240" w:lineRule="auto"/>
+        <w:rPr>
+          <w:rFonts w:ascii="Arial" w:hAnsi="Arial" w:cs="Arial"/>
+          <w:b/>
+          <w:color w:val="222222"/>
+          <w:sz w:val="19"/>
+          <w:szCs w:val="19"/>
+          <w:shd w:val="clear" w:color="auto" w:fill="FFFFFF"/>
+        </w:rPr>
+      </w:pPr>
+      <w:r>
+        <w:rPr>
+          <w:rFonts w:ascii="Arial" w:hAnsi="Arial" w:cs="Arial"/>
+          <w:b/>
+          <w:color w:val="222222"/>
+          <w:sz w:val="19"/>
+          <w:szCs w:val="19"/>
+          <w:shd w:val="clear" w:color="auto" w:fill="FFFFFF"/>
+        </w:rPr>
+        <w:t>Edits - done</w:t>
+      </w:r>
+    </w:p>
+    <w:p>
+      <w:pPr>
+        <w:spacing w:after="0" w:line="240" w:lineRule="auto"/>
+        <w:rPr>
+          <w:rFonts w:ascii="Arial" w:hAnsi="Arial" w:cs="Arial"/>
+          <w:color w:val="222222"/>
+          <w:sz w:val="19"/>
+          <w:szCs w:val="19"/>
+          <w:shd w:val="clear" w:color="auto" w:fill="FFFFFF"/>
+        </w:rPr>
+      </w:pPr>
+      <w:r>
+        <w:rPr>
+          <w:rFonts w:ascii="Arial" w:hAnsi="Arial" w:cs="Arial"/>
+          <w:color w:val="222222"/>
+          <w:sz w:val="19"/>
+          <w:szCs w:val="19"/>
         </w:rPr>
         <w:br/>
       </w:r>
@@ -2100,6 +2727,52 @@
           <w:color w:val="222222"/>
           <w:sz w:val="19"/>
           <w:szCs w:val="19"/>
+          <w:shd w:val="clear" w:color="auto" w:fill="FFFFFF"/>
+        </w:rPr>
+        <w:t xml:space="preserve"> </w:t>
+      </w:r>
+    </w:p>
+    <w:p>
+      <w:pPr>
+        <w:spacing w:after="0" w:line="240" w:lineRule="auto"/>
+        <w:rPr>
+          <w:rFonts w:ascii="Arial" w:hAnsi="Arial" w:cs="Arial"/>
+          <w:b/>
+          <w:color w:val="222222"/>
+          <w:sz w:val="19"/>
+          <w:szCs w:val="19"/>
+          <w:shd w:val="clear" w:color="auto" w:fill="FFFFFF"/>
+        </w:rPr>
+      </w:pPr>
+      <w:r>
+        <w:rPr>
+          <w:rFonts w:ascii="Arial" w:hAnsi="Arial" w:cs="Arial"/>
+          <w:b/>
+          <w:color w:val="222222"/>
+          <w:sz w:val="19"/>
+          <w:szCs w:val="19"/>
+          <w:shd w:val="clear" w:color="auto" w:fill="FFFFFF"/>
+        </w:rPr>
+        <w:t>Edits - done</w:t>
+      </w:r>
+    </w:p>
+    <w:p>
+      <w:pPr>
+        <w:spacing w:after="0" w:line="240" w:lineRule="auto"/>
+        <w:rPr>
+          <w:rFonts w:ascii="Arial" w:hAnsi="Arial" w:cs="Arial"/>
+          <w:color w:val="222222"/>
+          <w:sz w:val="19"/>
+          <w:szCs w:val="19"/>
+          <w:shd w:val="clear" w:color="auto" w:fill="FFFFFF"/>
+        </w:rPr>
+      </w:pPr>
+      <w:r>
+        <w:rPr>
+          <w:rFonts w:ascii="Arial" w:hAnsi="Arial" w:cs="Arial"/>
+          <w:color w:val="222222"/>
+          <w:sz w:val="19"/>
+          <w:szCs w:val="19"/>
         </w:rPr>
         <w:br/>
       </w:r>
@@ -2160,6 +2833,52 @@
           <w:color w:val="222222"/>
           <w:sz w:val="19"/>
           <w:szCs w:val="19"/>
+          <w:shd w:val="clear" w:color="auto" w:fill="FFFFFF"/>
+        </w:rPr>
+        <w:t xml:space="preserve"> </w:t>
+      </w:r>
+    </w:p>
+    <w:p>
+      <w:pPr>
+        <w:spacing w:after="0" w:line="240" w:lineRule="auto"/>
+        <w:rPr>
+          <w:rFonts w:ascii="Arial" w:hAnsi="Arial" w:cs="Arial"/>
+          <w:b/>
+          <w:color w:val="222222"/>
+          <w:sz w:val="19"/>
+          <w:szCs w:val="19"/>
+          <w:shd w:val="clear" w:color="auto" w:fill="FFFFFF"/>
+        </w:rPr>
+      </w:pPr>
+      <w:r>
+        <w:rPr>
+          <w:rFonts w:ascii="Arial" w:hAnsi="Arial" w:cs="Arial"/>
+          <w:b/>
+          <w:color w:val="222222"/>
+          <w:sz w:val="19"/>
+          <w:szCs w:val="19"/>
+          <w:shd w:val="clear" w:color="auto" w:fill="FFFFFF"/>
+        </w:rPr>
+        <w:t>Edits - done</w:t>
+      </w:r>
+    </w:p>
+    <w:p>
+      <w:pPr>
+        <w:spacing w:after="0" w:line="240" w:lineRule="auto"/>
+        <w:rPr>
+          <w:rFonts w:ascii="Arial" w:hAnsi="Arial" w:cs="Arial"/>
+          <w:color w:val="222222"/>
+          <w:sz w:val="19"/>
+          <w:szCs w:val="19"/>
+          <w:shd w:val="clear" w:color="auto" w:fill="FFFFFF"/>
+        </w:rPr>
+      </w:pPr>
+      <w:r>
+        <w:rPr>
+          <w:rFonts w:ascii="Arial" w:hAnsi="Arial" w:cs="Arial"/>
+          <w:color w:val="222222"/>
+          <w:sz w:val="19"/>
+          <w:szCs w:val="19"/>
         </w:rPr>
         <w:br/>
       </w:r>
@@ -2261,6 +2980,52 @@
           <w:color w:val="222222"/>
           <w:sz w:val="19"/>
           <w:szCs w:val="19"/>
+          <w:shd w:val="clear" w:color="auto" w:fill="FFFFFF"/>
+        </w:rPr>
+        <w:t xml:space="preserve"> </w:t>
+      </w:r>
+    </w:p>
+    <w:p>
+      <w:pPr>
+        <w:spacing w:after="0" w:line="240" w:lineRule="auto"/>
+        <w:rPr>
+          <w:rFonts w:ascii="Arial" w:hAnsi="Arial" w:cs="Arial"/>
+          <w:b/>
+          <w:color w:val="222222"/>
+          <w:sz w:val="19"/>
+          <w:szCs w:val="19"/>
+          <w:shd w:val="clear" w:color="auto" w:fill="FFFFFF"/>
+        </w:rPr>
+      </w:pPr>
+      <w:r>
+        <w:rPr>
+          <w:rFonts w:ascii="Arial" w:hAnsi="Arial" w:cs="Arial"/>
+          <w:b/>
+          <w:color w:val="222222"/>
+          <w:sz w:val="19"/>
+          <w:szCs w:val="19"/>
+          <w:shd w:val="clear" w:color="auto" w:fill="FFFFFF"/>
+        </w:rPr>
+        <w:t>Edits - done</w:t>
+      </w:r>
+    </w:p>
+    <w:p>
+      <w:pPr>
+        <w:spacing w:after="0" w:line="240" w:lineRule="auto"/>
+        <w:rPr>
+          <w:rFonts w:ascii="Arial" w:hAnsi="Arial" w:cs="Arial"/>
+          <w:color w:val="222222"/>
+          <w:sz w:val="19"/>
+          <w:szCs w:val="19"/>
+          <w:shd w:val="clear" w:color="auto" w:fill="FFFFFF"/>
+        </w:rPr>
+      </w:pPr>
+      <w:r>
+        <w:rPr>
+          <w:rFonts w:ascii="Arial" w:hAnsi="Arial" w:cs="Arial"/>
+          <w:color w:val="222222"/>
+          <w:sz w:val="19"/>
+          <w:szCs w:val="19"/>
         </w:rPr>
         <w:br/>
       </w:r>
@@ -2312,6 +3077,100 @@
         </w:rPr>
         <w:t>inflation? Or something else? Was there a cutoff?</w:t>
       </w:r>
+    </w:p>
+    <w:p>
+      <w:pPr>
+        <w:spacing w:after="0" w:line="240" w:lineRule="auto"/>
+        <w:rPr>
+          <w:rFonts w:ascii="Arial" w:hAnsi="Arial" w:cs="Arial"/>
+          <w:b/>
+          <w:color w:val="222222"/>
+          <w:sz w:val="19"/>
+          <w:szCs w:val="19"/>
+          <w:shd w:val="clear" w:color="auto" w:fill="FFFFFF"/>
+        </w:rPr>
+      </w:pPr>
+      <w:r>
+        <w:rPr>
+          <w:rFonts w:ascii="Arial" w:hAnsi="Arial" w:cs="Arial"/>
+          <w:b/>
+          <w:color w:val="222222"/>
+          <w:sz w:val="19"/>
+          <w:szCs w:val="19"/>
+          <w:shd w:val="clear" w:color="auto" w:fill="FFFFFF"/>
+        </w:rPr>
+        <w:t xml:space="preserve">We checked the final model with both with and without hw5 due to our concern for collinearity. When hw5 was present, </w:t>
+      </w:r>
+      <w:proofErr w:type="gramStart"/>
+      <w:r>
+        <w:rPr>
+          <w:rFonts w:ascii="Arial" w:hAnsi="Arial" w:cs="Arial"/>
+          <w:b/>
+          <w:color w:val="222222"/>
+          <w:sz w:val="19"/>
+          <w:szCs w:val="19"/>
+          <w:shd w:val="clear" w:color="auto" w:fill="FFFFFF"/>
+        </w:rPr>
+        <w:t>neither hw5 or</w:t>
+      </w:r>
+      <w:proofErr w:type="gramEnd"/>
+      <w:r>
+        <w:rPr>
+          <w:rFonts w:ascii="Arial" w:hAnsi="Arial" w:cs="Arial"/>
+          <w:b/>
+          <w:color w:val="222222"/>
+          <w:sz w:val="19"/>
+          <w:szCs w:val="19"/>
+          <w:shd w:val="clear" w:color="auto" w:fill="FFFFFF"/>
+        </w:rPr>
+        <w:t xml:space="preserve"> lab5 were significant; when hw5 was removed, the magnitude of effect for lab5 more than doubled and became significant. This was taken as an indication of collinearity and hw5 was removed. There was no formal test c</w:t>
+      </w:r>
+      <w:r>
+        <w:rPr>
+          <w:rFonts w:ascii="Arial" w:hAnsi="Arial" w:cs="Arial"/>
+          <w:b/>
+          <w:color w:val="222222"/>
+          <w:sz w:val="19"/>
+          <w:szCs w:val="19"/>
+          <w:shd w:val="clear" w:color="auto" w:fill="FFFFFF"/>
+        </w:rPr>
+        <w:t xml:space="preserve">onducted in this model decision. It is noteworthy that the p-value for the treatment effects were </w:t>
+      </w:r>
+      <w:r>
+        <w:rPr>
+          <w:rFonts w:ascii="Arial" w:hAnsi="Arial" w:cs="Arial"/>
+          <w:b/>
+          <w:i/>
+          <w:color w:val="222222"/>
+          <w:sz w:val="19"/>
+          <w:szCs w:val="19"/>
+          <w:shd w:val="clear" w:color="auto" w:fill="FFFFFF"/>
+        </w:rPr>
+        <w:t xml:space="preserve">weakened </w:t>
+      </w:r>
+      <w:r>
+        <w:rPr>
+          <w:rFonts w:ascii="Arial" w:hAnsi="Arial" w:cs="Arial"/>
+          <w:b/>
+          <w:color w:val="222222"/>
+          <w:sz w:val="19"/>
+          <w:szCs w:val="19"/>
+          <w:shd w:val="clear" w:color="auto" w:fill="FFFFFF"/>
+        </w:rPr>
+        <w:t xml:space="preserve">by removing homework 5, so the decision was not favoring a significant result. </w:t>
+      </w:r>
+    </w:p>
+    <w:p>
+      <w:pPr>
+        <w:spacing w:after="0" w:line="240" w:lineRule="auto"/>
+        <w:rPr>
+          <w:rFonts w:ascii="Arial" w:hAnsi="Arial" w:cs="Arial"/>
+          <w:color w:val="222222"/>
+          <w:sz w:val="19"/>
+          <w:szCs w:val="19"/>
+          <w:shd w:val="clear" w:color="auto" w:fill="FFFFFF"/>
+        </w:rPr>
+      </w:pPr>
       <w:r>
         <w:rPr>
           <w:rFonts w:ascii="Arial" w:hAnsi="Arial" w:cs="Arial"/>
@@ -2397,6 +3256,52 @@
           <w:color w:val="222222"/>
           <w:sz w:val="19"/>
           <w:szCs w:val="19"/>
+          <w:shd w:val="clear" w:color="auto" w:fill="FFFFFF"/>
+        </w:rPr>
+        <w:t xml:space="preserve"> </w:t>
+      </w:r>
+    </w:p>
+    <w:p>
+      <w:pPr>
+        <w:spacing w:after="0" w:line="240" w:lineRule="auto"/>
+        <w:rPr>
+          <w:rFonts w:ascii="Arial" w:hAnsi="Arial" w:cs="Arial"/>
+          <w:b/>
+          <w:color w:val="222222"/>
+          <w:sz w:val="19"/>
+          <w:szCs w:val="19"/>
+          <w:shd w:val="clear" w:color="auto" w:fill="FFFFFF"/>
+        </w:rPr>
+      </w:pPr>
+      <w:r>
+        <w:rPr>
+          <w:rFonts w:ascii="Arial" w:hAnsi="Arial" w:cs="Arial"/>
+          <w:b/>
+          <w:color w:val="222222"/>
+          <w:sz w:val="19"/>
+          <w:szCs w:val="19"/>
+          <w:shd w:val="clear" w:color="auto" w:fill="FFFFFF"/>
+        </w:rPr>
+        <w:t>Edits - done</w:t>
+      </w:r>
+    </w:p>
+    <w:p>
+      <w:pPr>
+        <w:spacing w:after="0" w:line="240" w:lineRule="auto"/>
+        <w:rPr>
+          <w:rFonts w:ascii="Arial" w:hAnsi="Arial" w:cs="Arial"/>
+          <w:color w:val="222222"/>
+          <w:sz w:val="19"/>
+          <w:szCs w:val="19"/>
+          <w:shd w:val="clear" w:color="auto" w:fill="FFFFFF"/>
+        </w:rPr>
+      </w:pPr>
+      <w:r>
+        <w:rPr>
+          <w:rFonts w:ascii="Arial" w:hAnsi="Arial" w:cs="Arial"/>
+          <w:color w:val="222222"/>
+          <w:sz w:val="19"/>
+          <w:szCs w:val="19"/>
         </w:rPr>
         <w:br/>
       </w:r>
@@ -2416,6 +3321,52 @@
           <w:color w:val="222222"/>
           <w:sz w:val="19"/>
           <w:szCs w:val="19"/>
+          <w:shd w:val="clear" w:color="auto" w:fill="FFFFFF"/>
+        </w:rPr>
+        <w:t xml:space="preserve"> </w:t>
+      </w:r>
+    </w:p>
+    <w:p>
+      <w:pPr>
+        <w:spacing w:after="0" w:line="240" w:lineRule="auto"/>
+        <w:rPr>
+          <w:rFonts w:ascii="Arial" w:hAnsi="Arial" w:cs="Arial"/>
+          <w:b/>
+          <w:color w:val="222222"/>
+          <w:sz w:val="19"/>
+          <w:szCs w:val="19"/>
+          <w:shd w:val="clear" w:color="auto" w:fill="FFFFFF"/>
+        </w:rPr>
+      </w:pPr>
+      <w:r>
+        <w:rPr>
+          <w:rFonts w:ascii="Arial" w:hAnsi="Arial" w:cs="Arial"/>
+          <w:b/>
+          <w:color w:val="222222"/>
+          <w:sz w:val="19"/>
+          <w:szCs w:val="19"/>
+          <w:shd w:val="clear" w:color="auto" w:fill="FFFFFF"/>
+        </w:rPr>
+        <w:t>I am not sure what needs to be addressed here.</w:t>
+      </w:r>
+    </w:p>
+    <w:p>
+      <w:pPr>
+        <w:spacing w:after="0" w:line="240" w:lineRule="auto"/>
+        <w:rPr>
+          <w:rFonts w:ascii="Arial" w:hAnsi="Arial" w:cs="Arial"/>
+          <w:color w:val="222222"/>
+          <w:sz w:val="19"/>
+          <w:szCs w:val="19"/>
+          <w:shd w:val="clear" w:color="auto" w:fill="FFFFFF"/>
+        </w:rPr>
+      </w:pPr>
+      <w:r>
+        <w:rPr>
+          <w:rFonts w:ascii="Arial" w:hAnsi="Arial" w:cs="Arial"/>
+          <w:color w:val="222222"/>
+          <w:sz w:val="19"/>
+          <w:szCs w:val="19"/>
         </w:rPr>
         <w:br/>
       </w:r>
@@ -2479,6 +3430,52 @@
           <w:color w:val="222222"/>
           <w:sz w:val="19"/>
           <w:szCs w:val="19"/>
+          <w:shd w:val="clear" w:color="auto" w:fill="FFFFFF"/>
+        </w:rPr>
+        <w:t xml:space="preserve"> </w:t>
+      </w:r>
+    </w:p>
+    <w:p>
+      <w:pPr>
+        <w:spacing w:after="0" w:line="240" w:lineRule="auto"/>
+        <w:rPr>
+          <w:rFonts w:ascii="Arial" w:hAnsi="Arial" w:cs="Arial"/>
+          <w:b/>
+          <w:color w:val="222222"/>
+          <w:sz w:val="19"/>
+          <w:szCs w:val="19"/>
+          <w:shd w:val="clear" w:color="auto" w:fill="FFFFFF"/>
+        </w:rPr>
+      </w:pPr>
+      <w:r>
+        <w:rPr>
+          <w:rFonts w:ascii="Arial" w:hAnsi="Arial" w:cs="Arial"/>
+          <w:b/>
+          <w:color w:val="222222"/>
+          <w:sz w:val="19"/>
+          <w:szCs w:val="19"/>
+          <w:shd w:val="clear" w:color="auto" w:fill="FFFFFF"/>
+        </w:rPr>
+        <w:t>Edits - done</w:t>
+      </w:r>
+    </w:p>
+    <w:p>
+      <w:pPr>
+        <w:spacing w:after="0" w:line="240" w:lineRule="auto"/>
+        <w:rPr>
+          <w:rFonts w:ascii="Arial" w:hAnsi="Arial" w:cs="Arial"/>
+          <w:color w:val="222222"/>
+          <w:sz w:val="19"/>
+          <w:szCs w:val="19"/>
+          <w:shd w:val="clear" w:color="auto" w:fill="FFFFFF"/>
+        </w:rPr>
+      </w:pPr>
+      <w:r>
+        <w:rPr>
+          <w:rFonts w:ascii="Arial" w:hAnsi="Arial" w:cs="Arial"/>
+          <w:color w:val="222222"/>
+          <w:sz w:val="19"/>
+          <w:szCs w:val="19"/>
         </w:rPr>
         <w:br/>
       </w:r>
@@ -2529,6 +3526,40 @@
           <w:shd w:val="clear" w:color="auto" w:fill="FFFFFF"/>
         </w:rPr>
         <w:t>one more time, give you a chance to look-over, and then we publish.</w:t>
+      </w:r>
+      <w:r>
+        <w:rPr>
+          <w:rFonts w:ascii="Arial" w:hAnsi="Arial" w:cs="Arial"/>
+          <w:color w:val="222222"/>
+          <w:sz w:val="19"/>
+          <w:szCs w:val="19"/>
+          <w:shd w:val="clear" w:color="auto" w:fill="FFFFFF"/>
+        </w:rPr>
+        <w:t xml:space="preserve"> </w:t>
+      </w:r>
+    </w:p>
+    <w:p>
+      <w:pPr>
+        <w:spacing w:after="0" w:line="240" w:lineRule="auto"/>
+        <w:rPr>
+          <w:rFonts w:ascii="Arial" w:hAnsi="Arial" w:cs="Arial"/>
+          <w:b/>
+          <w:color w:val="222222"/>
+          <w:sz w:val="19"/>
+          <w:szCs w:val="19"/>
+          <w:shd w:val="clear" w:color="auto" w:fill="FFFFFF"/>
+        </w:rPr>
+      </w:pPr>
+      <w:r>
+        <w:rPr>
+          <w:rFonts w:ascii="Arial" w:hAnsi="Arial" w:cs="Arial"/>
+          <w:b/>
+          <w:color w:val="222222"/>
+          <w:sz w:val="19"/>
+          <w:szCs w:val="19"/>
+          <w:shd w:val="clear" w:color="auto" w:fill="FFFFFF"/>
+        </w:rPr>
+        <w:t xml:space="preserve">Sounds good. </w:t>
       </w:r>
     </w:p>
     <w:sectPr>

</xml_diff>